<commit_message>
add heatmap and word cloud
</commit_message>
<xml_diff>
--- a/table1.docx
+++ b/table1.docx
@@ -414,67 +414,67 @@
                 <w:szCs w:val="22"/>
                 <w:color w:val="000000"/>
               </w:rPr>
-              <w:t xml:space="preserve">    100</w:t>
-            </w:r>
-          </w:p>
-        </w:tc>
-        <w:tc>
-          <w:tcPr>
-            <w:tcBorders/>
-            <w:shd w:val="clear" w:color="auto" w:fill="FFFFFF"/>
-            <w:tcMar>
-              <w:top w:w="0" w:type="dxa"/>
-              <w:bottom w:w="0" w:type="dxa"/>
-              <w:left w:w="0" w:type="dxa"/>
-              <w:right w:w="0" w:type="dxa"/>
-            </w:tcMar>
-            <w:vAlign w:val="center"/>
-          </w:tcPr>
-          <w:p>
-            <w:pPr>
-              <w:keepNext/>
-              <w:jc w:val="left"/>
-              <w:spacing w:after="100" w:before="100" w:line="240"/>
-              <w:ind w:firstLine="0" w:left="100" w:right="100"/>
-            </w:pPr>
-            <w:r>
-              <w:rPr>
-                <w:rFonts w:ascii="DejaVu Sans" w:hAnsi="DejaVu Sans" w:eastAsia="DejaVu Sans" w:cs="DejaVu Sans"/>
-                <w:sz w:val="22"/>
-                <w:szCs w:val="22"/>
-                <w:color w:val="000000"/>
-              </w:rPr>
-              <w:t xml:space="preserve">     54</w:t>
-            </w:r>
-          </w:p>
-        </w:tc>
-        <w:tc>
-          <w:tcPr>
-            <w:tcBorders/>
-            <w:shd w:val="clear" w:color="auto" w:fill="FFFFFF"/>
-            <w:tcMar>
-              <w:top w:w="0" w:type="dxa"/>
-              <w:bottom w:w="0" w:type="dxa"/>
-              <w:left w:w="0" w:type="dxa"/>
-              <w:right w:w="0" w:type="dxa"/>
-            </w:tcMar>
-            <w:vAlign w:val="center"/>
-          </w:tcPr>
-          <w:p>
-            <w:pPr>
-              <w:keepNext/>
-              <w:jc w:val="left"/>
-              <w:spacing w:after="100" w:before="100" w:line="240"/>
-              <w:ind w:firstLine="0" w:left="100" w:right="100"/>
-            </w:pPr>
-            <w:r>
-              <w:rPr>
-                <w:rFonts w:ascii="DejaVu Sans" w:hAnsi="DejaVu Sans" w:eastAsia="DejaVu Sans" w:cs="DejaVu Sans"/>
-                <w:sz w:val="22"/>
-                <w:szCs w:val="22"/>
-                <w:color w:val="000000"/>
-              </w:rPr>
-              <w:t xml:space="preserve">     46</w:t>
+              <w:t xml:space="preserve">   100</w:t>
+            </w:r>
+          </w:p>
+        </w:tc>
+        <w:tc>
+          <w:tcPr>
+            <w:tcBorders/>
+            <w:shd w:val="clear" w:color="auto" w:fill="FFFFFF"/>
+            <w:tcMar>
+              <w:top w:w="0" w:type="dxa"/>
+              <w:bottom w:w="0" w:type="dxa"/>
+              <w:left w:w="0" w:type="dxa"/>
+              <w:right w:w="0" w:type="dxa"/>
+            </w:tcMar>
+            <w:vAlign w:val="center"/>
+          </w:tcPr>
+          <w:p>
+            <w:pPr>
+              <w:keepNext/>
+              <w:jc w:val="left"/>
+              <w:spacing w:after="100" w:before="100" w:line="240"/>
+              <w:ind w:firstLine="0" w:left="100" w:right="100"/>
+            </w:pPr>
+            <w:r>
+              <w:rPr>
+                <w:rFonts w:ascii="DejaVu Sans" w:hAnsi="DejaVu Sans" w:eastAsia="DejaVu Sans" w:cs="DejaVu Sans"/>
+                <w:sz w:val="22"/>
+                <w:szCs w:val="22"/>
+                <w:color w:val="000000"/>
+              </w:rPr>
+              <w:t xml:space="preserve">    49</w:t>
+            </w:r>
+          </w:p>
+        </w:tc>
+        <w:tc>
+          <w:tcPr>
+            <w:tcBorders/>
+            <w:shd w:val="clear" w:color="auto" w:fill="FFFFFF"/>
+            <w:tcMar>
+              <w:top w:w="0" w:type="dxa"/>
+              <w:bottom w:w="0" w:type="dxa"/>
+              <w:left w:w="0" w:type="dxa"/>
+              <w:right w:w="0" w:type="dxa"/>
+            </w:tcMar>
+            <w:vAlign w:val="center"/>
+          </w:tcPr>
+          <w:p>
+            <w:pPr>
+              <w:keepNext/>
+              <w:jc w:val="left"/>
+              <w:spacing w:after="100" w:before="100" w:line="240"/>
+              <w:ind w:firstLine="0" w:left="100" w:right="100"/>
+            </w:pPr>
+            <w:r>
+              <w:rPr>
+                <w:rFonts w:ascii="DejaVu Sans" w:hAnsi="DejaVu Sans" w:eastAsia="DejaVu Sans" w:cs="DejaVu Sans"/>
+                <w:sz w:val="22"/>
+                <w:szCs w:val="22"/>
+                <w:color w:val="000000"/>
+              </w:rPr>
+              <w:t xml:space="preserve">     51</w:t>
             </w:r>
           </w:p>
         </w:tc>
@@ -690,97 +690,97 @@
                 <w:szCs w:val="22"/>
                 <w:color w:val="000000"/>
               </w:rPr>
-              <w:t xml:space="preserve">-0.0746 (1.0328)</w:t>
-            </w:r>
-          </w:p>
-        </w:tc>
-        <w:tc>
-          <w:tcPr>
-            <w:tcBorders/>
-            <w:shd w:val="clear" w:color="auto" w:fill="FFFFFF"/>
-            <w:tcMar>
-              <w:top w:w="0" w:type="dxa"/>
-              <w:bottom w:w="0" w:type="dxa"/>
-              <w:left w:w="0" w:type="dxa"/>
-              <w:right w:w="0" w:type="dxa"/>
-            </w:tcMar>
-            <w:vAlign w:val="center"/>
-          </w:tcPr>
-          <w:p>
-            <w:pPr>
-              <w:keepNext/>
-              <w:jc w:val="left"/>
-              <w:spacing w:after="100" w:before="100" w:line="240"/>
-              <w:ind w:firstLine="0" w:left="100" w:right="100"/>
-            </w:pPr>
-            <w:r>
-              <w:rPr>
-                <w:rFonts w:ascii="DejaVu Sans" w:hAnsi="DejaVu Sans" w:eastAsia="DejaVu Sans" w:cs="DejaVu Sans"/>
-                <w:sz w:val="22"/>
-                <w:szCs w:val="22"/>
-                <w:color w:val="000000"/>
-              </w:rPr>
-              <w:t xml:space="preserve">-0.0747 (1.0698)</w:t>
-            </w:r>
-          </w:p>
-        </w:tc>
-        <w:tc>
-          <w:tcPr>
-            <w:tcBorders/>
-            <w:shd w:val="clear" w:color="auto" w:fill="FFFFFF"/>
-            <w:tcMar>
-              <w:top w:w="0" w:type="dxa"/>
-              <w:bottom w:w="0" w:type="dxa"/>
-              <w:left w:w="0" w:type="dxa"/>
-              <w:right w:w="0" w:type="dxa"/>
-            </w:tcMar>
-            <w:vAlign w:val="center"/>
-          </w:tcPr>
-          <w:p>
-            <w:pPr>
-              <w:keepNext/>
-              <w:jc w:val="left"/>
-              <w:spacing w:after="100" w:before="100" w:line="240"/>
-              <w:ind w:firstLine="0" w:left="100" w:right="100"/>
-            </w:pPr>
-            <w:r>
-              <w:rPr>
-                <w:rFonts w:ascii="DejaVu Sans" w:hAnsi="DejaVu Sans" w:eastAsia="DejaVu Sans" w:cs="DejaVu Sans"/>
-                <w:sz w:val="22"/>
-                <w:szCs w:val="22"/>
-                <w:color w:val="000000"/>
-              </w:rPr>
-              <w:t xml:space="preserve">-0.0745 (0.9995)</w:t>
-            </w:r>
-          </w:p>
-        </w:tc>
-        <w:tc>
-          <w:tcPr>
-            <w:tcBorders/>
-            <w:shd w:val="clear" w:color="auto" w:fill="FFFFFF"/>
-            <w:tcMar>
-              <w:top w:w="0" w:type="dxa"/>
-              <w:bottom w:w="0" w:type="dxa"/>
-              <w:left w:w="0" w:type="dxa"/>
-              <w:right w:w="0" w:type="dxa"/>
-            </w:tcMar>
-            <w:vAlign w:val="center"/>
-          </w:tcPr>
-          <w:p>
-            <w:pPr>
-              <w:keepNext/>
-              <w:jc w:val="left"/>
-              <w:spacing w:after="100" w:before="100" w:line="240"/>
-              <w:ind w:firstLine="0" w:left="100" w:right="100"/>
-            </w:pPr>
-            <w:r>
-              <w:rPr>
-                <w:rFonts w:ascii="DejaVu Sans" w:hAnsi="DejaVu Sans" w:eastAsia="DejaVu Sans" w:cs="DejaVu Sans"/>
-                <w:sz w:val="22"/>
-                <w:szCs w:val="22"/>
-                <w:color w:val="000000"/>
-              </w:rPr>
-              <w:t xml:space="preserve"> 0.99918</w:t>
+              <w:t xml:space="preserve">0.0000 (0.8758)</w:t>
+            </w:r>
+          </w:p>
+        </w:tc>
+        <w:tc>
+          <w:tcPr>
+            <w:tcBorders/>
+            <w:shd w:val="clear" w:color="auto" w:fill="FFFFFF"/>
+            <w:tcMar>
+              <w:top w:w="0" w:type="dxa"/>
+              <w:bottom w:w="0" w:type="dxa"/>
+              <w:left w:w="0" w:type="dxa"/>
+              <w:right w:w="0" w:type="dxa"/>
+            </w:tcMar>
+            <w:vAlign w:val="center"/>
+          </w:tcPr>
+          <w:p>
+            <w:pPr>
+              <w:keepNext/>
+              <w:jc w:val="left"/>
+              <w:spacing w:after="100" w:before="100" w:line="240"/>
+              <w:ind w:firstLine="0" w:left="100" w:right="100"/>
+            </w:pPr>
+            <w:r>
+              <w:rPr>
+                <w:rFonts w:ascii="DejaVu Sans" w:hAnsi="DejaVu Sans" w:eastAsia="DejaVu Sans" w:cs="DejaVu Sans"/>
+                <w:sz w:val="22"/>
+                <w:szCs w:val="22"/>
+                <w:color w:val="000000"/>
+              </w:rPr>
+              <w:t xml:space="preserve">0.0038 (0.9051)</w:t>
+            </w:r>
+          </w:p>
+        </w:tc>
+        <w:tc>
+          <w:tcPr>
+            <w:tcBorders/>
+            <w:shd w:val="clear" w:color="auto" w:fill="FFFFFF"/>
+            <w:tcMar>
+              <w:top w:w="0" w:type="dxa"/>
+              <w:bottom w:w="0" w:type="dxa"/>
+              <w:left w:w="0" w:type="dxa"/>
+              <w:right w:w="0" w:type="dxa"/>
+            </w:tcMar>
+            <w:vAlign w:val="center"/>
+          </w:tcPr>
+          <w:p>
+            <w:pPr>
+              <w:keepNext/>
+              <w:jc w:val="left"/>
+              <w:spacing w:after="100" w:before="100" w:line="240"/>
+              <w:ind w:firstLine="0" w:left="100" w:right="100"/>
+            </w:pPr>
+            <w:r>
+              <w:rPr>
+                <w:rFonts w:ascii="DejaVu Sans" w:hAnsi="DejaVu Sans" w:eastAsia="DejaVu Sans" w:cs="DejaVu Sans"/>
+                <w:sz w:val="22"/>
+                <w:szCs w:val="22"/>
+                <w:color w:val="000000"/>
+              </w:rPr>
+              <w:t xml:space="preserve">-0.0037 (0.8557)</w:t>
+            </w:r>
+          </w:p>
+        </w:tc>
+        <w:tc>
+          <w:tcPr>
+            <w:tcBorders/>
+            <w:shd w:val="clear" w:color="auto" w:fill="FFFFFF"/>
+            <w:tcMar>
+              <w:top w:w="0" w:type="dxa"/>
+              <w:bottom w:w="0" w:type="dxa"/>
+              <w:left w:w="0" w:type="dxa"/>
+              <w:right w:w="0" w:type="dxa"/>
+            </w:tcMar>
+            <w:vAlign w:val="center"/>
+          </w:tcPr>
+          <w:p>
+            <w:pPr>
+              <w:keepNext/>
+              <w:jc w:val="left"/>
+              <w:spacing w:after="100" w:before="100" w:line="240"/>
+              <w:ind w:firstLine="0" w:left="100" w:right="100"/>
+            </w:pPr>
+            <w:r>
+              <w:rPr>
+                <w:rFonts w:ascii="DejaVu Sans" w:hAnsi="DejaVu Sans" w:eastAsia="DejaVu Sans" w:cs="DejaVu Sans"/>
+                <w:sz w:val="22"/>
+                <w:szCs w:val="22"/>
+                <w:color w:val="000000"/>
+              </w:rPr>
+              <w:t xml:space="preserve"> 0.96608</w:t>
             </w:r>
           </w:p>
         </w:tc>
@@ -840,7 +840,7 @@
                 <w:szCs w:val="22"/>
                 <w:color w:val="000000"/>
               </w:rPr>
-              <w:t xml:space="preserve"> 0.00021</w:t>
+              <w:t xml:space="preserve"> 0.00852</w:t>
             </w:r>
           </w:p>
         </w:tc>
@@ -966,97 +966,97 @@
                 <w:szCs w:val="22"/>
                 <w:color w:val="000000"/>
               </w:rPr>
-              <w:t xml:space="preserve">-0.2708 [-0.7071, 0.5444]</w:t>
-            </w:r>
-          </w:p>
-        </w:tc>
-        <w:tc>
-          <w:tcPr>
-            <w:tcBorders/>
-            <w:shd w:val="clear" w:color="auto" w:fill="FFFFFF"/>
-            <w:tcMar>
-              <w:top w:w="0" w:type="dxa"/>
-              <w:bottom w:w="0" w:type="dxa"/>
-              <w:left w:w="0" w:type="dxa"/>
-              <w:right w:w="0" w:type="dxa"/>
-            </w:tcMar>
-            <w:vAlign w:val="center"/>
-          </w:tcPr>
-          <w:p>
-            <w:pPr>
-              <w:keepNext/>
-              <w:jc w:val="left"/>
-              <w:spacing w:after="100" w:before="100" w:line="240"/>
-              <w:ind w:firstLine="0" w:left="100" w:right="100"/>
-            </w:pPr>
-            <w:r>
-              <w:rPr>
-                <w:rFonts w:ascii="DejaVu Sans" w:hAnsi="DejaVu Sans" w:eastAsia="DejaVu Sans" w:cs="DejaVu Sans"/>
-                <w:sz w:val="22"/>
-                <w:szCs w:val="22"/>
-                <w:color w:val="000000"/>
-              </w:rPr>
-              <w:t xml:space="preserve">-0.3295 [-0.7073, 0.5071]</w:t>
-            </w:r>
-          </w:p>
-        </w:tc>
-        <w:tc>
-          <w:tcPr>
-            <w:tcBorders/>
-            <w:shd w:val="clear" w:color="auto" w:fill="FFFFFF"/>
-            <w:tcMar>
-              <w:top w:w="0" w:type="dxa"/>
-              <w:bottom w:w="0" w:type="dxa"/>
-              <w:left w:w="0" w:type="dxa"/>
-              <w:right w:w="0" w:type="dxa"/>
-            </w:tcMar>
-            <w:vAlign w:val="center"/>
-          </w:tcPr>
-          <w:p>
-            <w:pPr>
-              <w:keepNext/>
-              <w:jc w:val="left"/>
-              <w:spacing w:after="100" w:before="100" w:line="240"/>
-              <w:ind w:firstLine="0" w:left="100" w:right="100"/>
-            </w:pPr>
-            <w:r>
-              <w:rPr>
-                <w:rFonts w:ascii="DejaVu Sans" w:hAnsi="DejaVu Sans" w:eastAsia="DejaVu Sans" w:cs="DejaVu Sans"/>
-                <w:sz w:val="22"/>
-                <w:szCs w:val="22"/>
-                <w:color w:val="000000"/>
-              </w:rPr>
-              <w:t xml:space="preserve">-0.2284 [-0.6666, 0.5522]</w:t>
-            </w:r>
-          </w:p>
-        </w:tc>
-        <w:tc>
-          <w:tcPr>
-            <w:tcBorders/>
-            <w:shd w:val="clear" w:color="auto" w:fill="FFFFFF"/>
-            <w:tcMar>
-              <w:top w:w="0" w:type="dxa"/>
-              <w:bottom w:w="0" w:type="dxa"/>
-              <w:left w:w="0" w:type="dxa"/>
-              <w:right w:w="0" w:type="dxa"/>
-            </w:tcMar>
-            <w:vAlign w:val="center"/>
-          </w:tcPr>
-          <w:p>
-            <w:pPr>
-              <w:keepNext/>
-              <w:jc w:val="left"/>
-              <w:spacing w:after="100" w:before="100" w:line="240"/>
-              <w:ind w:firstLine="0" w:left="100" w:right="100"/>
-            </w:pPr>
-            <w:r>
-              <w:rPr>
-                <w:rFonts w:ascii="DejaVu Sans" w:hAnsi="DejaVu Sans" w:eastAsia="DejaVu Sans" w:cs="DejaVu Sans"/>
-                <w:sz w:val="22"/>
-                <w:szCs w:val="22"/>
-                <w:color w:val="000000"/>
-              </w:rPr>
-              <w:t xml:space="preserve"> 0.76090</w:t>
+              <w:t xml:space="preserve">-0.0361 [-0.5668, 0.5818]</w:t>
+            </w:r>
+          </w:p>
+        </w:tc>
+        <w:tc>
+          <w:tcPr>
+            <w:tcBorders/>
+            <w:shd w:val="clear" w:color="auto" w:fill="FFFFFF"/>
+            <w:tcMar>
+              <w:top w:w="0" w:type="dxa"/>
+              <w:bottom w:w="0" w:type="dxa"/>
+              <w:left w:w="0" w:type="dxa"/>
+              <w:right w:w="0" w:type="dxa"/>
+            </w:tcMar>
+            <w:vAlign w:val="center"/>
+          </w:tcPr>
+          <w:p>
+            <w:pPr>
+              <w:keepNext/>
+              <w:jc w:val="left"/>
+              <w:spacing w:after="100" w:before="100" w:line="240"/>
+              <w:ind w:firstLine="0" w:left="100" w:right="100"/>
+            </w:pPr>
+            <w:r>
+              <w:rPr>
+                <w:rFonts w:ascii="DejaVu Sans" w:hAnsi="DejaVu Sans" w:eastAsia="DejaVu Sans" w:cs="DejaVu Sans"/>
+                <w:sz w:val="22"/>
+                <w:szCs w:val="22"/>
+                <w:color w:val="000000"/>
+              </w:rPr>
+              <w:t xml:space="preserve">0.0988 [-0.5604, 0.5801]</w:t>
+            </w:r>
+          </w:p>
+        </w:tc>
+        <w:tc>
+          <w:tcPr>
+            <w:tcBorders/>
+            <w:shd w:val="clear" w:color="auto" w:fill="FFFFFF"/>
+            <w:tcMar>
+              <w:top w:w="0" w:type="dxa"/>
+              <w:bottom w:w="0" w:type="dxa"/>
+              <w:left w:w="0" w:type="dxa"/>
+              <w:right w:w="0" w:type="dxa"/>
+            </w:tcMar>
+            <w:vAlign w:val="center"/>
+          </w:tcPr>
+          <w:p>
+            <w:pPr>
+              <w:keepNext/>
+              <w:jc w:val="left"/>
+              <w:spacing w:after="100" w:before="100" w:line="240"/>
+              <w:ind w:firstLine="0" w:left="100" w:right="100"/>
+            </w:pPr>
+            <w:r>
+              <w:rPr>
+                <w:rFonts w:ascii="DejaVu Sans" w:hAnsi="DejaVu Sans" w:eastAsia="DejaVu Sans" w:cs="DejaVu Sans"/>
+                <w:sz w:val="22"/>
+                <w:szCs w:val="22"/>
+                <w:color w:val="000000"/>
+              </w:rPr>
+              <w:t xml:space="preserve">-0.1456 [-0.5809, 0.4975]</w:t>
+            </w:r>
+          </w:p>
+        </w:tc>
+        <w:tc>
+          <w:tcPr>
+            <w:tcBorders/>
+            <w:shd w:val="clear" w:color="auto" w:fill="FFFFFF"/>
+            <w:tcMar>
+              <w:top w:w="0" w:type="dxa"/>
+              <w:bottom w:w="0" w:type="dxa"/>
+              <w:left w:w="0" w:type="dxa"/>
+              <w:right w:w="0" w:type="dxa"/>
+            </w:tcMar>
+            <w:vAlign w:val="center"/>
+          </w:tcPr>
+          <w:p>
+            <w:pPr>
+              <w:keepNext/>
+              <w:jc w:val="left"/>
+              <w:spacing w:after="100" w:before="100" w:line="240"/>
+              <w:ind w:firstLine="0" w:left="100" w:right="100"/>
+            </w:pPr>
+            <w:r>
+              <w:rPr>
+                <w:rFonts w:ascii="DejaVu Sans" w:hAnsi="DejaVu Sans" w:eastAsia="DejaVu Sans" w:cs="DejaVu Sans"/>
+                <w:sz w:val="22"/>
+                <w:szCs w:val="22"/>
+                <w:color w:val="000000"/>
+              </w:rPr>
+              <w:t xml:space="preserve"> 0.57414</w:t>
             </w:r>
           </w:p>
         </w:tc>
@@ -1116,7 +1116,7 @@
                 <w:szCs w:val="22"/>
                 <w:color w:val="000000"/>
               </w:rPr>
-              <w:t xml:space="preserve"> 0.00021</w:t>
+              <w:t xml:space="preserve"> 0.00852</w:t>
             </w:r>
           </w:p>
         </w:tc>
@@ -1242,97 +1242,97 @@
                 <w:szCs w:val="22"/>
                 <w:color w:val="000000"/>
               </w:rPr>
-              <w:t xml:space="preserve">-0.2708 [-2.3262, 3.1593]</w:t>
-            </w:r>
-          </w:p>
-        </w:tc>
-        <w:tc>
-          <w:tcPr>
-            <w:tcBorders/>
-            <w:shd w:val="clear" w:color="auto" w:fill="FFFFFF"/>
-            <w:tcMar>
-              <w:top w:w="0" w:type="dxa"/>
-              <w:bottom w:w="0" w:type="dxa"/>
-              <w:left w:w="0" w:type="dxa"/>
-              <w:right w:w="0" w:type="dxa"/>
-            </w:tcMar>
-            <w:vAlign w:val="center"/>
-          </w:tcPr>
-          <w:p>
-            <w:pPr>
-              <w:keepNext/>
-              <w:jc w:val="left"/>
-              <w:spacing w:after="100" w:before="100" w:line="240"/>
-              <w:ind w:firstLine="0" w:left="100" w:right="100"/>
-            </w:pPr>
-            <w:r>
-              <w:rPr>
-                <w:rFonts w:ascii="DejaVu Sans" w:hAnsi="DejaVu Sans" w:eastAsia="DejaVu Sans" w:cs="DejaVu Sans"/>
-                <w:sz w:val="22"/>
-                <w:szCs w:val="22"/>
-                <w:color w:val="000000"/>
-              </w:rPr>
-              <w:t xml:space="preserve">-0.3295 [-1.7611, 3.1593]</w:t>
-            </w:r>
-          </w:p>
-        </w:tc>
-        <w:tc>
-          <w:tcPr>
-            <w:tcBorders/>
-            <w:shd w:val="clear" w:color="auto" w:fill="FFFFFF"/>
-            <w:tcMar>
-              <w:top w:w="0" w:type="dxa"/>
-              <w:bottom w:w="0" w:type="dxa"/>
-              <w:left w:w="0" w:type="dxa"/>
-              <w:right w:w="0" w:type="dxa"/>
-            </w:tcMar>
-            <w:vAlign w:val="center"/>
-          </w:tcPr>
-          <w:p>
-            <w:pPr>
-              <w:keepNext/>
-              <w:jc w:val="left"/>
-              <w:spacing w:after="100" w:before="100" w:line="240"/>
-              <w:ind w:firstLine="0" w:left="100" w:right="100"/>
-            </w:pPr>
-            <w:r>
-              <w:rPr>
-                <w:rFonts w:ascii="DejaVu Sans" w:hAnsi="DejaVu Sans" w:eastAsia="DejaVu Sans" w:cs="DejaVu Sans"/>
-                <w:sz w:val="22"/>
-                <w:szCs w:val="22"/>
-                <w:color w:val="000000"/>
-              </w:rPr>
-              <w:t xml:space="preserve">-0.2284 [-2.3262, 1.7435]</w:t>
-            </w:r>
-          </w:p>
-        </w:tc>
-        <w:tc>
-          <w:tcPr>
-            <w:tcBorders/>
-            <w:shd w:val="clear" w:color="auto" w:fill="FFFFFF"/>
-            <w:tcMar>
-              <w:top w:w="0" w:type="dxa"/>
-              <w:bottom w:w="0" w:type="dxa"/>
-              <w:left w:w="0" w:type="dxa"/>
-              <w:right w:w="0" w:type="dxa"/>
-            </w:tcMar>
-            <w:vAlign w:val="center"/>
-          </w:tcPr>
-          <w:p>
-            <w:pPr>
-              <w:keepNext/>
-              <w:jc w:val="left"/>
-              <w:spacing w:after="100" w:before="100" w:line="240"/>
-              <w:ind w:firstLine="0" w:left="100" w:right="100"/>
-            </w:pPr>
-            <w:r>
-              <w:rPr>
-                <w:rFonts w:ascii="DejaVu Sans" w:hAnsi="DejaVu Sans" w:eastAsia="DejaVu Sans" w:cs="DejaVu Sans"/>
-                <w:sz w:val="22"/>
-                <w:szCs w:val="22"/>
-                <w:color w:val="000000"/>
-              </w:rPr>
-              <w:t xml:space="preserve"> 0.76090</w:t>
+              <w:t xml:space="preserve">-0.0361 [-2.2450, 1.8770]</w:t>
+            </w:r>
+          </w:p>
+        </w:tc>
+        <w:tc>
+          <w:tcPr>
+            <w:tcBorders/>
+            <w:shd w:val="clear" w:color="auto" w:fill="FFFFFF"/>
+            <w:tcMar>
+              <w:top w:w="0" w:type="dxa"/>
+              <w:bottom w:w="0" w:type="dxa"/>
+              <w:left w:w="0" w:type="dxa"/>
+              <w:right w:w="0" w:type="dxa"/>
+            </w:tcMar>
+            <w:vAlign w:val="center"/>
+          </w:tcPr>
+          <w:p>
+            <w:pPr>
+              <w:keepNext/>
+              <w:jc w:val="left"/>
+              <w:spacing w:after="100" w:before="100" w:line="240"/>
+              <w:ind w:firstLine="0" w:left="100" w:right="100"/>
+            </w:pPr>
+            <w:r>
+              <w:rPr>
+                <w:rFonts w:ascii="DejaVu Sans" w:hAnsi="DejaVu Sans" w:eastAsia="DejaVu Sans" w:cs="DejaVu Sans"/>
+                <w:sz w:val="22"/>
+                <w:szCs w:val="22"/>
+                <w:color w:val="000000"/>
+              </w:rPr>
+              <w:t xml:space="preserve">0.0988 [-2.2450, 1.7306]</w:t>
+            </w:r>
+          </w:p>
+        </w:tc>
+        <w:tc>
+          <w:tcPr>
+            <w:tcBorders/>
+            <w:shd w:val="clear" w:color="auto" w:fill="FFFFFF"/>
+            <w:tcMar>
+              <w:top w:w="0" w:type="dxa"/>
+              <w:bottom w:w="0" w:type="dxa"/>
+              <w:left w:w="0" w:type="dxa"/>
+              <w:right w:w="0" w:type="dxa"/>
+            </w:tcMar>
+            <w:vAlign w:val="center"/>
+          </w:tcPr>
+          <w:p>
+            <w:pPr>
+              <w:keepNext/>
+              <w:jc w:val="left"/>
+              <w:spacing w:after="100" w:before="100" w:line="240"/>
+              <w:ind w:firstLine="0" w:left="100" w:right="100"/>
+            </w:pPr>
+            <w:r>
+              <w:rPr>
+                <w:rFonts w:ascii="DejaVu Sans" w:hAnsi="DejaVu Sans" w:eastAsia="DejaVu Sans" w:cs="DejaVu Sans"/>
+                <w:sz w:val="22"/>
+                <w:szCs w:val="22"/>
+                <w:color w:val="000000"/>
+              </w:rPr>
+              <w:t xml:space="preserve">-0.1456 [-1.4940, 1.8770]</w:t>
+            </w:r>
+          </w:p>
+        </w:tc>
+        <w:tc>
+          <w:tcPr>
+            <w:tcBorders/>
+            <w:shd w:val="clear" w:color="auto" w:fill="FFFFFF"/>
+            <w:tcMar>
+              <w:top w:w="0" w:type="dxa"/>
+              <w:bottom w:w="0" w:type="dxa"/>
+              <w:left w:w="0" w:type="dxa"/>
+              <w:right w:w="0" w:type="dxa"/>
+            </w:tcMar>
+            <w:vAlign w:val="center"/>
+          </w:tcPr>
+          <w:p>
+            <w:pPr>
+              <w:keepNext/>
+              <w:jc w:val="left"/>
+              <w:spacing w:after="100" w:before="100" w:line="240"/>
+              <w:ind w:firstLine="0" w:left="100" w:right="100"/>
+            </w:pPr>
+            <w:r>
+              <w:rPr>
+                <w:rFonts w:ascii="DejaVu Sans" w:hAnsi="DejaVu Sans" w:eastAsia="DejaVu Sans" w:cs="DejaVu Sans"/>
+                <w:sz w:val="22"/>
+                <w:szCs w:val="22"/>
+                <w:color w:val="000000"/>
+              </w:rPr>
+              <w:t xml:space="preserve"> 0.57414</w:t>
             </w:r>
           </w:p>
         </w:tc>
@@ -1392,7 +1392,7 @@
                 <w:szCs w:val="22"/>
                 <w:color w:val="000000"/>
               </w:rPr>
-              <w:t xml:space="preserve"> 0.00021</w:t>
+              <w:t xml:space="preserve"> 0.00852</w:t>
             </w:r>
           </w:p>
         </w:tc>
@@ -1518,97 +1518,97 @@
                 <w:szCs w:val="22"/>
                 <w:color w:val="000000"/>
               </w:rPr>
-              <w:t xml:space="preserve"> 34 (34.000) </w:t>
-            </w:r>
-          </w:p>
-        </w:tc>
-        <w:tc>
-          <w:tcPr>
-            <w:tcBorders/>
-            <w:shd w:val="clear" w:color="auto" w:fill="FFFFFF"/>
-            <w:tcMar>
-              <w:top w:w="0" w:type="dxa"/>
-              <w:bottom w:w="0" w:type="dxa"/>
-              <w:left w:w="0" w:type="dxa"/>
-              <w:right w:w="0" w:type="dxa"/>
-            </w:tcMar>
-            <w:vAlign w:val="center"/>
-          </w:tcPr>
-          <w:p>
-            <w:pPr>
-              <w:keepNext/>
-              <w:jc w:val="left"/>
-              <w:spacing w:after="100" w:before="100" w:line="240"/>
-              <w:ind w:firstLine="0" w:left="100" w:right="100"/>
-            </w:pPr>
-            <w:r>
-              <w:rPr>
-                <w:rFonts w:ascii="DejaVu Sans" w:hAnsi="DejaVu Sans" w:eastAsia="DejaVu Sans" w:cs="DejaVu Sans"/>
-                <w:sz w:val="22"/>
-                <w:szCs w:val="22"/>
-                <w:color w:val="000000"/>
-              </w:rPr>
-              <w:t xml:space="preserve">18 (33.333) </w:t>
-            </w:r>
-          </w:p>
-        </w:tc>
-        <w:tc>
-          <w:tcPr>
-            <w:tcBorders/>
-            <w:shd w:val="clear" w:color="auto" w:fill="FFFFFF"/>
-            <w:tcMar>
-              <w:top w:w="0" w:type="dxa"/>
-              <w:bottom w:w="0" w:type="dxa"/>
-              <w:left w:w="0" w:type="dxa"/>
-              <w:right w:w="0" w:type="dxa"/>
-            </w:tcMar>
-            <w:vAlign w:val="center"/>
-          </w:tcPr>
-          <w:p>
-            <w:pPr>
-              <w:keepNext/>
-              <w:jc w:val="left"/>
-              <w:spacing w:after="100" w:before="100" w:line="240"/>
-              <w:ind w:firstLine="0" w:left="100" w:right="100"/>
-            </w:pPr>
-            <w:r>
-              <w:rPr>
-                <w:rFonts w:ascii="DejaVu Sans" w:hAnsi="DejaVu Sans" w:eastAsia="DejaVu Sans" w:cs="DejaVu Sans"/>
-                <w:sz w:val="22"/>
-                <w:szCs w:val="22"/>
-                <w:color w:val="000000"/>
-              </w:rPr>
-              <w:t xml:space="preserve">16 (34.783) </w:t>
-            </w:r>
-          </w:p>
-        </w:tc>
-        <w:tc>
-          <w:tcPr>
-            <w:tcBorders/>
-            <w:shd w:val="clear" w:color="auto" w:fill="FFFFFF"/>
-            <w:tcMar>
-              <w:top w:w="0" w:type="dxa"/>
-              <w:bottom w:w="0" w:type="dxa"/>
-              <w:left w:w="0" w:type="dxa"/>
-              <w:right w:w="0" w:type="dxa"/>
-            </w:tcMar>
-            <w:vAlign w:val="center"/>
-          </w:tcPr>
-          <w:p>
-            <w:pPr>
-              <w:keepNext/>
-              <w:jc w:val="left"/>
-              <w:spacing w:after="100" w:before="100" w:line="240"/>
-              <w:ind w:firstLine="0" w:left="100" w:right="100"/>
-            </w:pPr>
-            <w:r>
-              <w:rPr>
-                <w:rFonts w:ascii="DejaVu Sans" w:hAnsi="DejaVu Sans" w:eastAsia="DejaVu Sans" w:cs="DejaVu Sans"/>
-                <w:sz w:val="22"/>
-                <w:szCs w:val="22"/>
-                <w:color w:val="000000"/>
-              </w:rPr>
-              <w:t xml:space="preserve"> 0.35838</w:t>
+              <w:t xml:space="preserve"> 37 (37.000) </w:t>
+            </w:r>
+          </w:p>
+        </w:tc>
+        <w:tc>
+          <w:tcPr>
+            <w:tcBorders/>
+            <w:shd w:val="clear" w:color="auto" w:fill="FFFFFF"/>
+            <w:tcMar>
+              <w:top w:w="0" w:type="dxa"/>
+              <w:bottom w:w="0" w:type="dxa"/>
+              <w:left w:w="0" w:type="dxa"/>
+              <w:right w:w="0" w:type="dxa"/>
+            </w:tcMar>
+            <w:vAlign w:val="center"/>
+          </w:tcPr>
+          <w:p>
+            <w:pPr>
+              <w:keepNext/>
+              <w:jc w:val="left"/>
+              <w:spacing w:after="100" w:before="100" w:line="240"/>
+              <w:ind w:firstLine="0" w:left="100" w:right="100"/>
+            </w:pPr>
+            <w:r>
+              <w:rPr>
+                <w:rFonts w:ascii="DejaVu Sans" w:hAnsi="DejaVu Sans" w:eastAsia="DejaVu Sans" w:cs="DejaVu Sans"/>
+                <w:sz w:val="22"/>
+                <w:szCs w:val="22"/>
+                <w:color w:val="000000"/>
+              </w:rPr>
+              <w:t xml:space="preserve">18 (36.735) </w:t>
+            </w:r>
+          </w:p>
+        </w:tc>
+        <w:tc>
+          <w:tcPr>
+            <w:tcBorders/>
+            <w:shd w:val="clear" w:color="auto" w:fill="FFFFFF"/>
+            <w:tcMar>
+              <w:top w:w="0" w:type="dxa"/>
+              <w:bottom w:w="0" w:type="dxa"/>
+              <w:left w:w="0" w:type="dxa"/>
+              <w:right w:w="0" w:type="dxa"/>
+            </w:tcMar>
+            <w:vAlign w:val="center"/>
+          </w:tcPr>
+          <w:p>
+            <w:pPr>
+              <w:keepNext/>
+              <w:jc w:val="left"/>
+              <w:spacing w:after="100" w:before="100" w:line="240"/>
+              <w:ind w:firstLine="0" w:left="100" w:right="100"/>
+            </w:pPr>
+            <w:r>
+              <w:rPr>
+                <w:rFonts w:ascii="DejaVu Sans" w:hAnsi="DejaVu Sans" w:eastAsia="DejaVu Sans" w:cs="DejaVu Sans"/>
+                <w:sz w:val="22"/>
+                <w:szCs w:val="22"/>
+                <w:color w:val="000000"/>
+              </w:rPr>
+              <w:t xml:space="preserve">19 (37.255) </w:t>
+            </w:r>
+          </w:p>
+        </w:tc>
+        <w:tc>
+          <w:tcPr>
+            <w:tcBorders/>
+            <w:shd w:val="clear" w:color="auto" w:fill="FFFFFF"/>
+            <w:tcMar>
+              <w:top w:w="0" w:type="dxa"/>
+              <w:bottom w:w="0" w:type="dxa"/>
+              <w:left w:w="0" w:type="dxa"/>
+              <w:right w:w="0" w:type="dxa"/>
+            </w:tcMar>
+            <w:vAlign w:val="center"/>
+          </w:tcPr>
+          <w:p>
+            <w:pPr>
+              <w:keepNext/>
+              <w:jc w:val="left"/>
+              <w:spacing w:after="100" w:before="100" w:line="240"/>
+              <w:ind w:firstLine="0" w:left="100" w:right="100"/>
+            </w:pPr>
+            <w:r>
+              <w:rPr>
+                <w:rFonts w:ascii="DejaVu Sans" w:hAnsi="DejaVu Sans" w:eastAsia="DejaVu Sans" w:cs="DejaVu Sans"/>
+                <w:sz w:val="22"/>
+                <w:szCs w:val="22"/>
+                <w:color w:val="000000"/>
+              </w:rPr>
+              <w:t xml:space="preserve"> 0.37806</w:t>
             </w:r>
           </w:p>
         </w:tc>
@@ -1668,7 +1668,7 @@
                 <w:szCs w:val="22"/>
                 <w:color w:val="000000"/>
               </w:rPr>
-              <w:t xml:space="preserve"> 0.29177</w:t>
+              <w:t xml:space="preserve"> 0.28178</w:t>
             </w:r>
           </w:p>
         </w:tc>
@@ -1794,67 +1794,67 @@
                 <w:szCs w:val="22"/>
                 <w:color w:val="000000"/>
               </w:rPr>
-              <w:t xml:space="preserve"> 26 (26.000) </w:t>
-            </w:r>
-          </w:p>
-        </w:tc>
-        <w:tc>
-          <w:tcPr>
-            <w:tcBorders/>
-            <w:shd w:val="clear" w:color="auto" w:fill="FFFFFF"/>
-            <w:tcMar>
-              <w:top w:w="0" w:type="dxa"/>
-              <w:bottom w:w="0" w:type="dxa"/>
-              <w:left w:w="0" w:type="dxa"/>
-              <w:right w:w="0" w:type="dxa"/>
-            </w:tcMar>
-            <w:vAlign w:val="center"/>
-          </w:tcPr>
-          <w:p>
-            <w:pPr>
-              <w:keepNext/>
-              <w:jc w:val="left"/>
-              <w:spacing w:after="100" w:before="100" w:line="240"/>
-              <w:ind w:firstLine="0" w:left="100" w:right="100"/>
-            </w:pPr>
-            <w:r>
-              <w:rPr>
-                <w:rFonts w:ascii="DejaVu Sans" w:hAnsi="DejaVu Sans" w:eastAsia="DejaVu Sans" w:cs="DejaVu Sans"/>
-                <w:sz w:val="22"/>
-                <w:szCs w:val="22"/>
-                <w:color w:val="000000"/>
-              </w:rPr>
-              <w:t xml:space="preserve">17 (31.481) </w:t>
-            </w:r>
-          </w:p>
-        </w:tc>
-        <w:tc>
-          <w:tcPr>
-            <w:tcBorders/>
-            <w:shd w:val="clear" w:color="auto" w:fill="FFFFFF"/>
-            <w:tcMar>
-              <w:top w:w="0" w:type="dxa"/>
-              <w:bottom w:w="0" w:type="dxa"/>
-              <w:left w:w="0" w:type="dxa"/>
-              <w:right w:w="0" w:type="dxa"/>
-            </w:tcMar>
-            <w:vAlign w:val="center"/>
-          </w:tcPr>
-          <w:p>
-            <w:pPr>
-              <w:keepNext/>
-              <w:jc w:val="left"/>
-              <w:spacing w:after="100" w:before="100" w:line="240"/>
-              <w:ind w:firstLine="0" w:left="100" w:right="100"/>
-            </w:pPr>
-            <w:r>
-              <w:rPr>
-                <w:rFonts w:ascii="DejaVu Sans" w:hAnsi="DejaVu Sans" w:eastAsia="DejaVu Sans" w:cs="DejaVu Sans"/>
-                <w:sz w:val="22"/>
-                <w:szCs w:val="22"/>
-                <w:color w:val="000000"/>
-              </w:rPr>
-              <w:t xml:space="preserve"> 9 (19.565) </w:t>
+              <w:t xml:space="preserve"> 33 (33.000) </w:t>
+            </w:r>
+          </w:p>
+        </w:tc>
+        <w:tc>
+          <w:tcPr>
+            <w:tcBorders/>
+            <w:shd w:val="clear" w:color="auto" w:fill="FFFFFF"/>
+            <w:tcMar>
+              <w:top w:w="0" w:type="dxa"/>
+              <w:bottom w:w="0" w:type="dxa"/>
+              <w:left w:w="0" w:type="dxa"/>
+              <w:right w:w="0" w:type="dxa"/>
+            </w:tcMar>
+            <w:vAlign w:val="center"/>
+          </w:tcPr>
+          <w:p>
+            <w:pPr>
+              <w:keepNext/>
+              <w:jc w:val="left"/>
+              <w:spacing w:after="100" w:before="100" w:line="240"/>
+              <w:ind w:firstLine="0" w:left="100" w:right="100"/>
+            </w:pPr>
+            <w:r>
+              <w:rPr>
+                <w:rFonts w:ascii="DejaVu Sans" w:hAnsi="DejaVu Sans" w:eastAsia="DejaVu Sans" w:cs="DejaVu Sans"/>
+                <w:sz w:val="22"/>
+                <w:szCs w:val="22"/>
+                <w:color w:val="000000"/>
+              </w:rPr>
+              <w:t xml:space="preserve">19 (38.776) </w:t>
+            </w:r>
+          </w:p>
+        </w:tc>
+        <w:tc>
+          <w:tcPr>
+            <w:tcBorders/>
+            <w:shd w:val="clear" w:color="auto" w:fill="FFFFFF"/>
+            <w:tcMar>
+              <w:top w:w="0" w:type="dxa"/>
+              <w:bottom w:w="0" w:type="dxa"/>
+              <w:left w:w="0" w:type="dxa"/>
+              <w:right w:w="0" w:type="dxa"/>
+            </w:tcMar>
+            <w:vAlign w:val="center"/>
+          </w:tcPr>
+          <w:p>
+            <w:pPr>
+              <w:keepNext/>
+              <w:jc w:val="left"/>
+              <w:spacing w:after="100" w:before="100" w:line="240"/>
+              <w:ind w:firstLine="0" w:left="100" w:right="100"/>
+            </w:pPr>
+            <w:r>
+              <w:rPr>
+                <w:rFonts w:ascii="DejaVu Sans" w:hAnsi="DejaVu Sans" w:eastAsia="DejaVu Sans" w:cs="DejaVu Sans"/>
+                <w:sz w:val="22"/>
+                <w:szCs w:val="22"/>
+                <w:color w:val="000000"/>
+              </w:rPr>
+              <w:t xml:space="preserve">14 (27.451) </w:t>
             </w:r>
           </w:p>
         </w:tc>
@@ -2070,67 +2070,67 @@
                 <w:szCs w:val="22"/>
                 <w:color w:val="000000"/>
               </w:rPr>
-              <w:t xml:space="preserve"> 40 (40.000) </w:t>
-            </w:r>
-          </w:p>
-        </w:tc>
-        <w:tc>
-          <w:tcPr>
-            <w:tcBorders/>
-            <w:shd w:val="clear" w:color="auto" w:fill="FFFFFF"/>
-            <w:tcMar>
-              <w:top w:w="0" w:type="dxa"/>
-              <w:bottom w:w="0" w:type="dxa"/>
-              <w:left w:w="0" w:type="dxa"/>
-              <w:right w:w="0" w:type="dxa"/>
-            </w:tcMar>
-            <w:vAlign w:val="center"/>
-          </w:tcPr>
-          <w:p>
-            <w:pPr>
-              <w:keepNext/>
-              <w:jc w:val="left"/>
-              <w:spacing w:after="100" w:before="100" w:line="240"/>
-              <w:ind w:firstLine="0" w:left="100" w:right="100"/>
-            </w:pPr>
-            <w:r>
-              <w:rPr>
-                <w:rFonts w:ascii="DejaVu Sans" w:hAnsi="DejaVu Sans" w:eastAsia="DejaVu Sans" w:cs="DejaVu Sans"/>
-                <w:sz w:val="22"/>
-                <w:szCs w:val="22"/>
-                <w:color w:val="000000"/>
-              </w:rPr>
-              <w:t xml:space="preserve">19 (35.185) </w:t>
-            </w:r>
-          </w:p>
-        </w:tc>
-        <w:tc>
-          <w:tcPr>
-            <w:tcBorders/>
-            <w:shd w:val="clear" w:color="auto" w:fill="FFFFFF"/>
-            <w:tcMar>
-              <w:top w:w="0" w:type="dxa"/>
-              <w:bottom w:w="0" w:type="dxa"/>
-              <w:left w:w="0" w:type="dxa"/>
-              <w:right w:w="0" w:type="dxa"/>
-            </w:tcMar>
-            <w:vAlign w:val="center"/>
-          </w:tcPr>
-          <w:p>
-            <w:pPr>
-              <w:keepNext/>
-              <w:jc w:val="left"/>
-              <w:spacing w:after="100" w:before="100" w:line="240"/>
-              <w:ind w:firstLine="0" w:left="100" w:right="100"/>
-            </w:pPr>
-            <w:r>
-              <w:rPr>
-                <w:rFonts w:ascii="DejaVu Sans" w:hAnsi="DejaVu Sans" w:eastAsia="DejaVu Sans" w:cs="DejaVu Sans"/>
-                <w:sz w:val="22"/>
-                <w:szCs w:val="22"/>
-                <w:color w:val="000000"/>
-              </w:rPr>
-              <w:t xml:space="preserve">21 (45.652) </w:t>
+              <w:t xml:space="preserve"> 30 (30.000) </w:t>
+            </w:r>
+          </w:p>
+        </w:tc>
+        <w:tc>
+          <w:tcPr>
+            <w:tcBorders/>
+            <w:shd w:val="clear" w:color="auto" w:fill="FFFFFF"/>
+            <w:tcMar>
+              <w:top w:w="0" w:type="dxa"/>
+              <w:bottom w:w="0" w:type="dxa"/>
+              <w:left w:w="0" w:type="dxa"/>
+              <w:right w:w="0" w:type="dxa"/>
+            </w:tcMar>
+            <w:vAlign w:val="center"/>
+          </w:tcPr>
+          <w:p>
+            <w:pPr>
+              <w:keepNext/>
+              <w:jc w:val="left"/>
+              <w:spacing w:after="100" w:before="100" w:line="240"/>
+              <w:ind w:firstLine="0" w:left="100" w:right="100"/>
+            </w:pPr>
+            <w:r>
+              <w:rPr>
+                <w:rFonts w:ascii="DejaVu Sans" w:hAnsi="DejaVu Sans" w:eastAsia="DejaVu Sans" w:cs="DejaVu Sans"/>
+                <w:sz w:val="22"/>
+                <w:szCs w:val="22"/>
+                <w:color w:val="000000"/>
+              </w:rPr>
+              <w:t xml:space="preserve">12 (24.490) </w:t>
+            </w:r>
+          </w:p>
+        </w:tc>
+        <w:tc>
+          <w:tcPr>
+            <w:tcBorders/>
+            <w:shd w:val="clear" w:color="auto" w:fill="FFFFFF"/>
+            <w:tcMar>
+              <w:top w:w="0" w:type="dxa"/>
+              <w:bottom w:w="0" w:type="dxa"/>
+              <w:left w:w="0" w:type="dxa"/>
+              <w:right w:w="0" w:type="dxa"/>
+            </w:tcMar>
+            <w:vAlign w:val="center"/>
+          </w:tcPr>
+          <w:p>
+            <w:pPr>
+              <w:keepNext/>
+              <w:jc w:val="left"/>
+              <w:spacing w:after="100" w:before="100" w:line="240"/>
+              <w:ind w:firstLine="0" w:left="100" w:right="100"/>
+            </w:pPr>
+            <w:r>
+              <w:rPr>
+                <w:rFonts w:ascii="DejaVu Sans" w:hAnsi="DejaVu Sans" w:eastAsia="DejaVu Sans" w:cs="DejaVu Sans"/>
+                <w:sz w:val="22"/>
+                <w:szCs w:val="22"/>
+                <w:color w:val="000000"/>
+              </w:rPr>
+              <w:t xml:space="preserve">18 (35.294) </w:t>
             </w:r>
           </w:p>
         </w:tc>
@@ -2346,97 +2346,97 @@
                 <w:szCs w:val="22"/>
                 <w:color w:val="000000"/>
               </w:rPr>
-              <w:t xml:space="preserve">-0.4933 (4.3799)</w:t>
-            </w:r>
-          </w:p>
-        </w:tc>
-        <w:tc>
-          <w:tcPr>
-            <w:tcBorders/>
-            <w:shd w:val="clear" w:color="auto" w:fill="FFFFFF"/>
-            <w:tcMar>
-              <w:top w:w="0" w:type="dxa"/>
-              <w:bottom w:w="0" w:type="dxa"/>
-              <w:left w:w="0" w:type="dxa"/>
-              <w:right w:w="0" w:type="dxa"/>
-            </w:tcMar>
-            <w:vAlign w:val="center"/>
-          </w:tcPr>
-          <w:p>
-            <w:pPr>
-              <w:keepNext/>
-              <w:jc w:val="left"/>
-              <w:spacing w:after="100" w:before="100" w:line="240"/>
-              <w:ind w:firstLine="0" w:left="100" w:right="100"/>
-            </w:pPr>
-            <w:r>
-              <w:rPr>
-                <w:rFonts w:ascii="DejaVu Sans" w:hAnsi="DejaVu Sans" w:eastAsia="DejaVu Sans" w:cs="DejaVu Sans"/>
-                <w:sz w:val="22"/>
-                <w:szCs w:val="22"/>
-                <w:color w:val="000000"/>
-              </w:rPr>
-              <w:t xml:space="preserve">-1.0306 (4.0512)</w:t>
-            </w:r>
-          </w:p>
-        </w:tc>
-        <w:tc>
-          <w:tcPr>
-            <w:tcBorders/>
-            <w:shd w:val="clear" w:color="auto" w:fill="FFFFFF"/>
-            <w:tcMar>
-              <w:top w:w="0" w:type="dxa"/>
-              <w:bottom w:w="0" w:type="dxa"/>
-              <w:left w:w="0" w:type="dxa"/>
-              <w:right w:w="0" w:type="dxa"/>
-            </w:tcMar>
-            <w:vAlign w:val="center"/>
-          </w:tcPr>
-          <w:p>
-            <w:pPr>
-              <w:keepNext/>
-              <w:jc w:val="left"/>
-              <w:spacing w:after="100" w:before="100" w:line="240"/>
-              <w:ind w:firstLine="0" w:left="100" w:right="100"/>
-            </w:pPr>
-            <w:r>
-              <w:rPr>
-                <w:rFonts w:ascii="DejaVu Sans" w:hAnsi="DejaVu Sans" w:eastAsia="DejaVu Sans" w:cs="DejaVu Sans"/>
-                <w:sz w:val="22"/>
-                <w:szCs w:val="22"/>
-                <w:color w:val="000000"/>
-              </w:rPr>
-              <w:t xml:space="preserve">0.1375 (4.7033)</w:t>
-            </w:r>
-          </w:p>
-        </w:tc>
-        <w:tc>
-          <w:tcPr>
-            <w:tcBorders/>
-            <w:shd w:val="clear" w:color="auto" w:fill="FFFFFF"/>
-            <w:tcMar>
-              <w:top w:w="0" w:type="dxa"/>
-              <w:bottom w:w="0" w:type="dxa"/>
-              <w:left w:w="0" w:type="dxa"/>
-              <w:right w:w="0" w:type="dxa"/>
-            </w:tcMar>
-            <w:vAlign w:val="center"/>
-          </w:tcPr>
-          <w:p>
-            <w:pPr>
-              <w:keepNext/>
-              <w:jc w:val="left"/>
-              <w:spacing w:after="100" w:before="100" w:line="240"/>
-              <w:ind w:firstLine="0" w:left="100" w:right="100"/>
-            </w:pPr>
-            <w:r>
-              <w:rPr>
-                <w:rFonts w:ascii="DejaVu Sans" w:hAnsi="DejaVu Sans" w:eastAsia="DejaVu Sans" w:cs="DejaVu Sans"/>
-                <w:sz w:val="22"/>
-                <w:szCs w:val="22"/>
-                <w:color w:val="000000"/>
-              </w:rPr>
-              <w:t xml:space="preserve"> 0.18516</w:t>
+              <w:t xml:space="preserve">-0.1559 (5.2660)</w:t>
+            </w:r>
+          </w:p>
+        </w:tc>
+        <w:tc>
+          <w:tcPr>
+            <w:tcBorders/>
+            <w:shd w:val="clear" w:color="auto" w:fill="FFFFFF"/>
+            <w:tcMar>
+              <w:top w:w="0" w:type="dxa"/>
+              <w:bottom w:w="0" w:type="dxa"/>
+              <w:left w:w="0" w:type="dxa"/>
+              <w:right w:w="0" w:type="dxa"/>
+            </w:tcMar>
+            <w:vAlign w:val="center"/>
+          </w:tcPr>
+          <w:p>
+            <w:pPr>
+              <w:keepNext/>
+              <w:jc w:val="left"/>
+              <w:spacing w:after="100" w:before="100" w:line="240"/>
+              <w:ind w:firstLine="0" w:left="100" w:right="100"/>
+            </w:pPr>
+            <w:r>
+              <w:rPr>
+                <w:rFonts w:ascii="DejaVu Sans" w:hAnsi="DejaVu Sans" w:eastAsia="DejaVu Sans" w:cs="DejaVu Sans"/>
+                <w:sz w:val="22"/>
+                <w:szCs w:val="22"/>
+                <w:color w:val="000000"/>
+              </w:rPr>
+              <w:t xml:space="preserve">-0.8219 (5.4720)</w:t>
+            </w:r>
+          </w:p>
+        </w:tc>
+        <w:tc>
+          <w:tcPr>
+            <w:tcBorders/>
+            <w:shd w:val="clear" w:color="auto" w:fill="FFFFFF"/>
+            <w:tcMar>
+              <w:top w:w="0" w:type="dxa"/>
+              <w:bottom w:w="0" w:type="dxa"/>
+              <w:left w:w="0" w:type="dxa"/>
+              <w:right w:w="0" w:type="dxa"/>
+            </w:tcMar>
+            <w:vAlign w:val="center"/>
+          </w:tcPr>
+          <w:p>
+            <w:pPr>
+              <w:keepNext/>
+              <w:jc w:val="left"/>
+              <w:spacing w:after="100" w:before="100" w:line="240"/>
+              <w:ind w:firstLine="0" w:left="100" w:right="100"/>
+            </w:pPr>
+            <w:r>
+              <w:rPr>
+                <w:rFonts w:ascii="DejaVu Sans" w:hAnsi="DejaVu Sans" w:eastAsia="DejaVu Sans" w:cs="DejaVu Sans"/>
+                <w:sz w:val="22"/>
+                <w:szCs w:val="22"/>
+                <w:color w:val="000000"/>
+              </w:rPr>
+              <w:t xml:space="preserve">0.4840 (5.0308)</w:t>
+            </w:r>
+          </w:p>
+        </w:tc>
+        <w:tc>
+          <w:tcPr>
+            <w:tcBorders/>
+            <w:shd w:val="clear" w:color="auto" w:fill="FFFFFF"/>
+            <w:tcMar>
+              <w:top w:w="0" w:type="dxa"/>
+              <w:bottom w:w="0" w:type="dxa"/>
+              <w:left w:w="0" w:type="dxa"/>
+              <w:right w:w="0" w:type="dxa"/>
+            </w:tcMar>
+            <w:vAlign w:val="center"/>
+          </w:tcPr>
+          <w:p>
+            <w:pPr>
+              <w:keepNext/>
+              <w:jc w:val="left"/>
+              <w:spacing w:after="100" w:before="100" w:line="240"/>
+              <w:ind w:firstLine="0" w:left="100" w:right="100"/>
+            </w:pPr>
+            <w:r>
+              <w:rPr>
+                <w:rFonts w:ascii="DejaVu Sans" w:hAnsi="DejaVu Sans" w:eastAsia="DejaVu Sans" w:cs="DejaVu Sans"/>
+                <w:sz w:val="22"/>
+                <w:szCs w:val="22"/>
+                <w:color w:val="000000"/>
+              </w:rPr>
+              <w:t xml:space="preserve"> 0.21678</w:t>
             </w:r>
           </w:p>
         </w:tc>
@@ -2496,7 +2496,7 @@
                 <w:szCs w:val="22"/>
                 <w:color w:val="000000"/>
               </w:rPr>
-              <w:t xml:space="preserve"> 0.26612</w:t>
+              <w:t xml:space="preserve"> 0.24847</w:t>
             </w:r>
           </w:p>
         </w:tc>
@@ -2622,97 +2622,97 @@
                 <w:szCs w:val="22"/>
                 <w:color w:val="000000"/>
               </w:rPr>
-              <w:t xml:space="preserve">-0.2003 [-3.6005, 2.0035]</w:t>
-            </w:r>
-          </w:p>
-        </w:tc>
-        <w:tc>
-          <w:tcPr>
-            <w:tcBorders/>
-            <w:shd w:val="clear" w:color="auto" w:fill="FFFFFF"/>
-            <w:tcMar>
-              <w:top w:w="0" w:type="dxa"/>
-              <w:bottom w:w="0" w:type="dxa"/>
-              <w:left w:w="0" w:type="dxa"/>
-              <w:right w:w="0" w:type="dxa"/>
-            </w:tcMar>
-            <w:vAlign w:val="center"/>
-          </w:tcPr>
-          <w:p>
-            <w:pPr>
-              <w:keepNext/>
-              <w:jc w:val="left"/>
-              <w:spacing w:after="100" w:before="100" w:line="240"/>
-              <w:ind w:firstLine="0" w:left="100" w:right="100"/>
-            </w:pPr>
-            <w:r>
-              <w:rPr>
-                <w:rFonts w:ascii="DejaVu Sans" w:hAnsi="DejaVu Sans" w:eastAsia="DejaVu Sans" w:cs="DejaVu Sans"/>
-                <w:sz w:val="22"/>
-                <w:szCs w:val="22"/>
-                <w:color w:val="000000"/>
-              </w:rPr>
-              <w:t xml:space="preserve">-0.6076 [-3.9462, 1.5066]</w:t>
-            </w:r>
-          </w:p>
-        </w:tc>
-        <w:tc>
-          <w:tcPr>
-            <w:tcBorders/>
-            <w:shd w:val="clear" w:color="auto" w:fill="FFFFFF"/>
-            <w:tcMar>
-              <w:top w:w="0" w:type="dxa"/>
-              <w:bottom w:w="0" w:type="dxa"/>
-              <w:left w:w="0" w:type="dxa"/>
-              <w:right w:w="0" w:type="dxa"/>
-            </w:tcMar>
-            <w:vAlign w:val="center"/>
-          </w:tcPr>
-          <w:p>
-            <w:pPr>
-              <w:keepNext/>
-              <w:jc w:val="left"/>
-              <w:spacing w:after="100" w:before="100" w:line="240"/>
-              <w:ind w:firstLine="0" w:left="100" w:right="100"/>
-            </w:pPr>
-            <w:r>
-              <w:rPr>
-                <w:rFonts w:ascii="DejaVu Sans" w:hAnsi="DejaVu Sans" w:eastAsia="DejaVu Sans" w:cs="DejaVu Sans"/>
-                <w:sz w:val="22"/>
-                <w:szCs w:val="22"/>
-                <w:color w:val="000000"/>
-              </w:rPr>
-              <w:t xml:space="preserve">0.7141 [-2.1278, 2.9245]</w:t>
-            </w:r>
-          </w:p>
-        </w:tc>
-        <w:tc>
-          <w:tcPr>
-            <w:tcBorders/>
-            <w:shd w:val="clear" w:color="auto" w:fill="FFFFFF"/>
-            <w:tcMar>
-              <w:top w:w="0" w:type="dxa"/>
-              <w:bottom w:w="0" w:type="dxa"/>
-              <w:left w:w="0" w:type="dxa"/>
-              <w:right w:w="0" w:type="dxa"/>
-            </w:tcMar>
-            <w:vAlign w:val="center"/>
-          </w:tcPr>
-          <w:p>
-            <w:pPr>
-              <w:keepNext/>
-              <w:jc w:val="left"/>
-              <w:spacing w:after="100" w:before="100" w:line="240"/>
-              <w:ind w:firstLine="0" w:left="100" w:right="100"/>
-            </w:pPr>
-            <w:r>
-              <w:rPr>
-                <w:rFonts w:ascii="DejaVu Sans" w:hAnsi="DejaVu Sans" w:eastAsia="DejaVu Sans" w:cs="DejaVu Sans"/>
-                <w:sz w:val="22"/>
-                <w:szCs w:val="22"/>
-                <w:color w:val="000000"/>
-              </w:rPr>
-              <w:t xml:space="preserve"> 0.12470</w:t>
+              <w:t xml:space="preserve">-0.2803 [-3.1626, 3.0253]</w:t>
+            </w:r>
+          </w:p>
+        </w:tc>
+        <w:tc>
+          <w:tcPr>
+            <w:tcBorders/>
+            <w:shd w:val="clear" w:color="auto" w:fill="FFFFFF"/>
+            <w:tcMar>
+              <w:top w:w="0" w:type="dxa"/>
+              <w:bottom w:w="0" w:type="dxa"/>
+              <w:left w:w="0" w:type="dxa"/>
+              <w:right w:w="0" w:type="dxa"/>
+            </w:tcMar>
+            <w:vAlign w:val="center"/>
+          </w:tcPr>
+          <w:p>
+            <w:pPr>
+              <w:keepNext/>
+              <w:jc w:val="left"/>
+              <w:spacing w:after="100" w:before="100" w:line="240"/>
+              <w:ind w:firstLine="0" w:left="100" w:right="100"/>
+            </w:pPr>
+            <w:r>
+              <w:rPr>
+                <w:rFonts w:ascii="DejaVu Sans" w:hAnsi="DejaVu Sans" w:eastAsia="DejaVu Sans" w:cs="DejaVu Sans"/>
+                <w:sz w:val="22"/>
+                <w:szCs w:val="22"/>
+                <w:color w:val="000000"/>
+              </w:rPr>
+              <w:t xml:space="preserve">-0.9503 [-3.1882, 2.6305]</w:t>
+            </w:r>
+          </w:p>
+        </w:tc>
+        <w:tc>
+          <w:tcPr>
+            <w:tcBorders/>
+            <w:shd w:val="clear" w:color="auto" w:fill="FFFFFF"/>
+            <w:tcMar>
+              <w:top w:w="0" w:type="dxa"/>
+              <w:bottom w:w="0" w:type="dxa"/>
+              <w:left w:w="0" w:type="dxa"/>
+              <w:right w:w="0" w:type="dxa"/>
+            </w:tcMar>
+            <w:vAlign w:val="center"/>
+          </w:tcPr>
+          <w:p>
+            <w:pPr>
+              <w:keepNext/>
+              <w:jc w:val="left"/>
+              <w:spacing w:after="100" w:before="100" w:line="240"/>
+              <w:ind w:firstLine="0" w:left="100" w:right="100"/>
+            </w:pPr>
+            <w:r>
+              <w:rPr>
+                <w:rFonts w:ascii="DejaVu Sans" w:hAnsi="DejaVu Sans" w:eastAsia="DejaVu Sans" w:cs="DejaVu Sans"/>
+                <w:sz w:val="22"/>
+                <w:szCs w:val="22"/>
+                <w:color w:val="000000"/>
+              </w:rPr>
+              <w:t xml:space="preserve">1.0002 [-2.7222, 3.8466]</w:t>
+            </w:r>
+          </w:p>
+        </w:tc>
+        <w:tc>
+          <w:tcPr>
+            <w:tcBorders/>
+            <w:shd w:val="clear" w:color="auto" w:fill="FFFFFF"/>
+            <w:tcMar>
+              <w:top w:w="0" w:type="dxa"/>
+              <w:bottom w:w="0" w:type="dxa"/>
+              <w:left w:w="0" w:type="dxa"/>
+              <w:right w:w="0" w:type="dxa"/>
+            </w:tcMar>
+            <w:vAlign w:val="center"/>
+          </w:tcPr>
+          <w:p>
+            <w:pPr>
+              <w:keepNext/>
+              <w:jc w:val="left"/>
+              <w:spacing w:after="100" w:before="100" w:line="240"/>
+              <w:ind w:firstLine="0" w:left="100" w:right="100"/>
+            </w:pPr>
+            <w:r>
+              <w:rPr>
+                <w:rFonts w:ascii="DejaVu Sans" w:hAnsi="DejaVu Sans" w:eastAsia="DejaVu Sans" w:cs="DejaVu Sans"/>
+                <w:sz w:val="22"/>
+                <w:szCs w:val="22"/>
+                <w:color w:val="000000"/>
+              </w:rPr>
+              <w:t xml:space="preserve"> 0.28363</w:t>
             </w:r>
           </w:p>
         </w:tc>
@@ -2772,7 +2772,7 @@
                 <w:szCs w:val="22"/>
                 <w:color w:val="000000"/>
               </w:rPr>
-              <w:t xml:space="preserve"> 0.26612</w:t>
+              <w:t xml:space="preserve"> 0.24847</w:t>
             </w:r>
           </w:p>
         </w:tc>
@@ -2898,97 +2898,97 @@
                 <w:szCs w:val="22"/>
                 <w:color w:val="000000"/>
               </w:rPr>
-              <w:t xml:space="preserve">-0.2003 [-12.6680, 8.8331]</w:t>
-            </w:r>
-          </w:p>
-        </w:tc>
-        <w:tc>
-          <w:tcPr>
-            <w:tcBorders/>
-            <w:shd w:val="clear" w:color="auto" w:fill="FFFFFF"/>
-            <w:tcMar>
-              <w:top w:w="0" w:type="dxa"/>
-              <w:bottom w:w="0" w:type="dxa"/>
-              <w:left w:w="0" w:type="dxa"/>
-              <w:right w:w="0" w:type="dxa"/>
-            </w:tcMar>
-            <w:vAlign w:val="center"/>
-          </w:tcPr>
-          <w:p>
-            <w:pPr>
-              <w:keepNext/>
-              <w:jc w:val="left"/>
-              <w:spacing w:after="100" w:before="100" w:line="240"/>
-              <w:ind w:firstLine="0" w:left="100" w:right="100"/>
-            </w:pPr>
-            <w:r>
-              <w:rPr>
-                <w:rFonts w:ascii="DejaVu Sans" w:hAnsi="DejaVu Sans" w:eastAsia="DejaVu Sans" w:cs="DejaVu Sans"/>
-                <w:sz w:val="22"/>
-                <w:szCs w:val="22"/>
-                <w:color w:val="000000"/>
-              </w:rPr>
-              <w:t xml:space="preserve">-0.6076 [-10.3060, 8.4945]</w:t>
-            </w:r>
-          </w:p>
-        </w:tc>
-        <w:tc>
-          <w:tcPr>
-            <w:tcBorders/>
-            <w:shd w:val="clear" w:color="auto" w:fill="FFFFFF"/>
-            <w:tcMar>
-              <w:top w:w="0" w:type="dxa"/>
-              <w:bottom w:w="0" w:type="dxa"/>
-              <w:left w:w="0" w:type="dxa"/>
-              <w:right w:w="0" w:type="dxa"/>
-            </w:tcMar>
-            <w:vAlign w:val="center"/>
-          </w:tcPr>
-          <w:p>
-            <w:pPr>
-              <w:keepNext/>
-              <w:jc w:val="left"/>
-              <w:spacing w:after="100" w:before="100" w:line="240"/>
-              <w:ind w:firstLine="0" w:left="100" w:right="100"/>
-            </w:pPr>
-            <w:r>
-              <w:rPr>
-                <w:rFonts w:ascii="DejaVu Sans" w:hAnsi="DejaVu Sans" w:eastAsia="DejaVu Sans" w:cs="DejaVu Sans"/>
-                <w:sz w:val="22"/>
-                <w:szCs w:val="22"/>
-                <w:color w:val="000000"/>
-              </w:rPr>
-              <w:t xml:space="preserve">0.7141 [-12.6680, 8.8331]</w:t>
-            </w:r>
-          </w:p>
-        </w:tc>
-        <w:tc>
-          <w:tcPr>
-            <w:tcBorders/>
-            <w:shd w:val="clear" w:color="auto" w:fill="FFFFFF"/>
-            <w:tcMar>
-              <w:top w:w="0" w:type="dxa"/>
-              <w:bottom w:w="0" w:type="dxa"/>
-              <w:left w:w="0" w:type="dxa"/>
-              <w:right w:w="0" w:type="dxa"/>
-            </w:tcMar>
-            <w:vAlign w:val="center"/>
-          </w:tcPr>
-          <w:p>
-            <w:pPr>
-              <w:keepNext/>
-              <w:jc w:val="left"/>
-              <w:spacing w:after="100" w:before="100" w:line="240"/>
-              <w:ind w:firstLine="0" w:left="100" w:right="100"/>
-            </w:pPr>
-            <w:r>
-              <w:rPr>
-                <w:rFonts w:ascii="DejaVu Sans" w:hAnsi="DejaVu Sans" w:eastAsia="DejaVu Sans" w:cs="DejaVu Sans"/>
-                <w:sz w:val="22"/>
-                <w:szCs w:val="22"/>
-                <w:color w:val="000000"/>
-              </w:rPr>
-              <w:t xml:space="preserve"> 0.12470</w:t>
+              <w:t xml:space="preserve">-0.2803 [-12.9485, 14.3484]</w:t>
+            </w:r>
+          </w:p>
+        </w:tc>
+        <w:tc>
+          <w:tcPr>
+            <w:tcBorders/>
+            <w:shd w:val="clear" w:color="auto" w:fill="FFFFFF"/>
+            <w:tcMar>
+              <w:top w:w="0" w:type="dxa"/>
+              <w:bottom w:w="0" w:type="dxa"/>
+              <w:left w:w="0" w:type="dxa"/>
+              <w:right w:w="0" w:type="dxa"/>
+            </w:tcMar>
+            <w:vAlign w:val="center"/>
+          </w:tcPr>
+          <w:p>
+            <w:pPr>
+              <w:keepNext/>
+              <w:jc w:val="left"/>
+              <w:spacing w:after="100" w:before="100" w:line="240"/>
+              <w:ind w:firstLine="0" w:left="100" w:right="100"/>
+            </w:pPr>
+            <w:r>
+              <w:rPr>
+                <w:rFonts w:ascii="DejaVu Sans" w:hAnsi="DejaVu Sans" w:eastAsia="DejaVu Sans" w:cs="DejaVu Sans"/>
+                <w:sz w:val="22"/>
+                <w:szCs w:val="22"/>
+                <w:color w:val="000000"/>
+              </w:rPr>
+              <w:t xml:space="preserve">-0.9503 [-12.9485, 13.6324]</w:t>
+            </w:r>
+          </w:p>
+        </w:tc>
+        <w:tc>
+          <w:tcPr>
+            <w:tcBorders/>
+            <w:shd w:val="clear" w:color="auto" w:fill="FFFFFF"/>
+            <w:tcMar>
+              <w:top w:w="0" w:type="dxa"/>
+              <w:bottom w:w="0" w:type="dxa"/>
+              <w:left w:w="0" w:type="dxa"/>
+              <w:right w:w="0" w:type="dxa"/>
+            </w:tcMar>
+            <w:vAlign w:val="center"/>
+          </w:tcPr>
+          <w:p>
+            <w:pPr>
+              <w:keepNext/>
+              <w:jc w:val="left"/>
+              <w:spacing w:after="100" w:before="100" w:line="240"/>
+              <w:ind w:firstLine="0" w:left="100" w:right="100"/>
+            </w:pPr>
+            <w:r>
+              <w:rPr>
+                <w:rFonts w:ascii="DejaVu Sans" w:hAnsi="DejaVu Sans" w:eastAsia="DejaVu Sans" w:cs="DejaVu Sans"/>
+                <w:sz w:val="22"/>
+                <w:szCs w:val="22"/>
+                <w:color w:val="000000"/>
+              </w:rPr>
+              <w:t xml:space="preserve">1.0002 [-9.9390, 14.3484]</w:t>
+            </w:r>
+          </w:p>
+        </w:tc>
+        <w:tc>
+          <w:tcPr>
+            <w:tcBorders/>
+            <w:shd w:val="clear" w:color="auto" w:fill="FFFFFF"/>
+            <w:tcMar>
+              <w:top w:w="0" w:type="dxa"/>
+              <w:bottom w:w="0" w:type="dxa"/>
+              <w:left w:w="0" w:type="dxa"/>
+              <w:right w:w="0" w:type="dxa"/>
+            </w:tcMar>
+            <w:vAlign w:val="center"/>
+          </w:tcPr>
+          <w:p>
+            <w:pPr>
+              <w:keepNext/>
+              <w:jc w:val="left"/>
+              <w:spacing w:after="100" w:before="100" w:line="240"/>
+              <w:ind w:firstLine="0" w:left="100" w:right="100"/>
+            </w:pPr>
+            <w:r>
+              <w:rPr>
+                <w:rFonts w:ascii="DejaVu Sans" w:hAnsi="DejaVu Sans" w:eastAsia="DejaVu Sans" w:cs="DejaVu Sans"/>
+                <w:sz w:val="22"/>
+                <w:szCs w:val="22"/>
+                <w:color w:val="000000"/>
+              </w:rPr>
+              <w:t xml:space="preserve"> 0.28363</w:t>
             </w:r>
           </w:p>
         </w:tc>
@@ -3048,7 +3048,7 @@
                 <w:szCs w:val="22"/>
                 <w:color w:val="000000"/>
               </w:rPr>
-              <w:t xml:space="preserve"> 0.26612</w:t>
+              <w:t xml:space="preserve"> 0.24847</w:t>
             </w:r>
           </w:p>
         </w:tc>
@@ -3174,97 +3174,97 @@
                 <w:szCs w:val="22"/>
                 <w:color w:val="000000"/>
               </w:rPr>
-              <w:t xml:space="preserve"> 44 (44.000) </w:t>
-            </w:r>
-          </w:p>
-        </w:tc>
-        <w:tc>
-          <w:tcPr>
-            <w:tcBorders/>
-            <w:shd w:val="clear" w:color="auto" w:fill="FFFFFF"/>
-            <w:tcMar>
-              <w:top w:w="0" w:type="dxa"/>
-              <w:bottom w:w="0" w:type="dxa"/>
-              <w:left w:w="0" w:type="dxa"/>
-              <w:right w:w="0" w:type="dxa"/>
-            </w:tcMar>
-            <w:vAlign w:val="center"/>
-          </w:tcPr>
-          <w:p>
-            <w:pPr>
-              <w:keepNext/>
-              <w:jc w:val="left"/>
-              <w:spacing w:after="100" w:before="100" w:line="240"/>
-              <w:ind w:firstLine="0" w:left="100" w:right="100"/>
-            </w:pPr>
-            <w:r>
-              <w:rPr>
-                <w:rFonts w:ascii="DejaVu Sans" w:hAnsi="DejaVu Sans" w:eastAsia="DejaVu Sans" w:cs="DejaVu Sans"/>
-                <w:sz w:val="22"/>
-                <w:szCs w:val="22"/>
-                <w:color w:val="000000"/>
-              </w:rPr>
-              <w:t xml:space="preserve">27 (50.000) </w:t>
-            </w:r>
-          </w:p>
-        </w:tc>
-        <w:tc>
-          <w:tcPr>
-            <w:tcBorders/>
-            <w:shd w:val="clear" w:color="auto" w:fill="FFFFFF"/>
-            <w:tcMar>
-              <w:top w:w="0" w:type="dxa"/>
-              <w:bottom w:w="0" w:type="dxa"/>
-              <w:left w:w="0" w:type="dxa"/>
-              <w:right w:w="0" w:type="dxa"/>
-            </w:tcMar>
-            <w:vAlign w:val="center"/>
-          </w:tcPr>
-          <w:p>
-            <w:pPr>
-              <w:keepNext/>
-              <w:jc w:val="left"/>
-              <w:spacing w:after="100" w:before="100" w:line="240"/>
-              <w:ind w:firstLine="0" w:left="100" w:right="100"/>
-            </w:pPr>
-            <w:r>
-              <w:rPr>
-                <w:rFonts w:ascii="DejaVu Sans" w:hAnsi="DejaVu Sans" w:eastAsia="DejaVu Sans" w:cs="DejaVu Sans"/>
-                <w:sz w:val="22"/>
-                <w:szCs w:val="22"/>
-                <w:color w:val="000000"/>
-              </w:rPr>
-              <w:t xml:space="preserve">17 (36.957) </w:t>
-            </w:r>
-          </w:p>
-        </w:tc>
-        <w:tc>
-          <w:tcPr>
-            <w:tcBorders/>
-            <w:shd w:val="clear" w:color="auto" w:fill="FFFFFF"/>
-            <w:tcMar>
-              <w:top w:w="0" w:type="dxa"/>
-              <w:bottom w:w="0" w:type="dxa"/>
-              <w:left w:w="0" w:type="dxa"/>
-              <w:right w:w="0" w:type="dxa"/>
-            </w:tcMar>
-            <w:vAlign w:val="center"/>
-          </w:tcPr>
-          <w:p>
-            <w:pPr>
-              <w:keepNext/>
-              <w:jc w:val="left"/>
-              <w:spacing w:after="100" w:before="100" w:line="240"/>
-              <w:ind w:firstLine="0" w:left="100" w:right="100"/>
-            </w:pPr>
-            <w:r>
-              <w:rPr>
-                <w:rFonts w:ascii="DejaVu Sans" w:hAnsi="DejaVu Sans" w:eastAsia="DejaVu Sans" w:cs="DejaVu Sans"/>
-                <w:sz w:val="22"/>
-                <w:szCs w:val="22"/>
-                <w:color w:val="000000"/>
-              </w:rPr>
-              <w:t xml:space="preserve"> 0.26807</w:t>
+              <w:t xml:space="preserve"> 50 (50.000) </w:t>
+            </w:r>
+          </w:p>
+        </w:tc>
+        <w:tc>
+          <w:tcPr>
+            <w:tcBorders/>
+            <w:shd w:val="clear" w:color="auto" w:fill="FFFFFF"/>
+            <w:tcMar>
+              <w:top w:w="0" w:type="dxa"/>
+              <w:bottom w:w="0" w:type="dxa"/>
+              <w:left w:w="0" w:type="dxa"/>
+              <w:right w:w="0" w:type="dxa"/>
+            </w:tcMar>
+            <w:vAlign w:val="center"/>
+          </w:tcPr>
+          <w:p>
+            <w:pPr>
+              <w:keepNext/>
+              <w:jc w:val="left"/>
+              <w:spacing w:after="100" w:before="100" w:line="240"/>
+              <w:ind w:firstLine="0" w:left="100" w:right="100"/>
+            </w:pPr>
+            <w:r>
+              <w:rPr>
+                <w:rFonts w:ascii="DejaVu Sans" w:hAnsi="DejaVu Sans" w:eastAsia="DejaVu Sans" w:cs="DejaVu Sans"/>
+                <w:sz w:val="22"/>
+                <w:szCs w:val="22"/>
+                <w:color w:val="000000"/>
+              </w:rPr>
+              <w:t xml:space="preserve">27 (55.102) </w:t>
+            </w:r>
+          </w:p>
+        </w:tc>
+        <w:tc>
+          <w:tcPr>
+            <w:tcBorders/>
+            <w:shd w:val="clear" w:color="auto" w:fill="FFFFFF"/>
+            <w:tcMar>
+              <w:top w:w="0" w:type="dxa"/>
+              <w:bottom w:w="0" w:type="dxa"/>
+              <w:left w:w="0" w:type="dxa"/>
+              <w:right w:w="0" w:type="dxa"/>
+            </w:tcMar>
+            <w:vAlign w:val="center"/>
+          </w:tcPr>
+          <w:p>
+            <w:pPr>
+              <w:keepNext/>
+              <w:jc w:val="left"/>
+              <w:spacing w:after="100" w:before="100" w:line="240"/>
+              <w:ind w:firstLine="0" w:left="100" w:right="100"/>
+            </w:pPr>
+            <w:r>
+              <w:rPr>
+                <w:rFonts w:ascii="DejaVu Sans" w:hAnsi="DejaVu Sans" w:eastAsia="DejaVu Sans" w:cs="DejaVu Sans"/>
+                <w:sz w:val="22"/>
+                <w:szCs w:val="22"/>
+                <w:color w:val="000000"/>
+              </w:rPr>
+              <w:t xml:space="preserve">23 (45.098) </w:t>
+            </w:r>
+          </w:p>
+        </w:tc>
+        <w:tc>
+          <w:tcPr>
+            <w:tcBorders/>
+            <w:shd w:val="clear" w:color="auto" w:fill="FFFFFF"/>
+            <w:tcMar>
+              <w:top w:w="0" w:type="dxa"/>
+              <w:bottom w:w="0" w:type="dxa"/>
+              <w:left w:w="0" w:type="dxa"/>
+              <w:right w:w="0" w:type="dxa"/>
+            </w:tcMar>
+            <w:vAlign w:val="center"/>
+          </w:tcPr>
+          <w:p>
+            <w:pPr>
+              <w:keepNext/>
+              <w:jc w:val="left"/>
+              <w:spacing w:after="100" w:before="100" w:line="240"/>
+              <w:ind w:firstLine="0" w:left="100" w:right="100"/>
+            </w:pPr>
+            <w:r>
+              <w:rPr>
+                <w:rFonts w:ascii="DejaVu Sans" w:hAnsi="DejaVu Sans" w:eastAsia="DejaVu Sans" w:cs="DejaVu Sans"/>
+                <w:sz w:val="22"/>
+                <w:szCs w:val="22"/>
+                <w:color w:val="000000"/>
+              </w:rPr>
+              <w:t xml:space="preserve"> 0.42362</w:t>
             </w:r>
           </w:p>
         </w:tc>
@@ -3324,7 +3324,7 @@
                 <w:szCs w:val="22"/>
                 <w:color w:val="000000"/>
               </w:rPr>
-              <w:t xml:space="preserve"> 0.26542</w:t>
+              <w:t xml:space="preserve"> 0.20109</w:t>
             </w:r>
           </w:p>
         </w:tc>
@@ -3456,7 +3456,7 @@
                 <w:szCs w:val="22"/>
                 <w:color w:val="000000"/>
               </w:rPr>
-              <w:t xml:space="preserve"> 56 (56.000) </w:t>
+              <w:t xml:space="preserve"> 50 (50.000) </w:t>
             </w:r>
           </w:p>
         </w:tc>
@@ -3488,7 +3488,7 @@
                 <w:szCs w:val="22"/>
                 <w:color w:val="000000"/>
               </w:rPr>
-              <w:t xml:space="preserve">27 (50.000) </w:t>
+              <w:t xml:space="preserve">22 (44.898) </w:t>
             </w:r>
           </w:p>
         </w:tc>
@@ -3520,7 +3520,7 @@
                 <w:szCs w:val="22"/>
                 <w:color w:val="000000"/>
               </w:rPr>
-              <w:t xml:space="preserve">29 (63.043) </w:t>
+              <w:t xml:space="preserve">28 (54.902) </w:t>
             </w:r>
           </w:p>
         </w:tc>

</xml_diff>

<commit_message>
add alluvium & spaghetti plot
</commit_message>
<xml_diff>
--- a/table1.docx
+++ b/table1.docx
@@ -444,37 +444,37 @@
                 <w:szCs w:val="22"/>
                 <w:color w:val="000000"/>
               </w:rPr>
-              <w:t xml:space="preserve">    49</w:t>
-            </w:r>
-          </w:p>
-        </w:tc>
-        <w:tc>
-          <w:tcPr>
-            <w:tcBorders/>
-            <w:shd w:val="clear" w:color="auto" w:fill="FFFFFF"/>
-            <w:tcMar>
-              <w:top w:w="0" w:type="dxa"/>
-              <w:bottom w:w="0" w:type="dxa"/>
-              <w:left w:w="0" w:type="dxa"/>
-              <w:right w:w="0" w:type="dxa"/>
-            </w:tcMar>
-            <w:vAlign w:val="center"/>
-          </w:tcPr>
-          <w:p>
-            <w:pPr>
-              <w:keepNext/>
-              <w:jc w:val="left"/>
-              <w:spacing w:after="100" w:before="100" w:line="240"/>
-              <w:ind w:firstLine="0" w:left="100" w:right="100"/>
-            </w:pPr>
-            <w:r>
-              <w:rPr>
-                <w:rFonts w:ascii="DejaVu Sans" w:hAnsi="DejaVu Sans" w:eastAsia="DejaVu Sans" w:cs="DejaVu Sans"/>
-                <w:sz w:val="22"/>
-                <w:szCs w:val="22"/>
-                <w:color w:val="000000"/>
-              </w:rPr>
-              <w:t xml:space="preserve">     51</w:t>
+              <w:t xml:space="preserve">    54</w:t>
+            </w:r>
+          </w:p>
+        </w:tc>
+        <w:tc>
+          <w:tcPr>
+            <w:tcBorders/>
+            <w:shd w:val="clear" w:color="auto" w:fill="FFFFFF"/>
+            <w:tcMar>
+              <w:top w:w="0" w:type="dxa"/>
+              <w:bottom w:w="0" w:type="dxa"/>
+              <w:left w:w="0" w:type="dxa"/>
+              <w:right w:w="0" w:type="dxa"/>
+            </w:tcMar>
+            <w:vAlign w:val="center"/>
+          </w:tcPr>
+          <w:p>
+            <w:pPr>
+              <w:keepNext/>
+              <w:jc w:val="left"/>
+              <w:spacing w:after="100" w:before="100" w:line="240"/>
+              <w:ind w:firstLine="0" w:left="100" w:right="100"/>
+            </w:pPr>
+            <w:r>
+              <w:rPr>
+                <w:rFonts w:ascii="DejaVu Sans" w:hAnsi="DejaVu Sans" w:eastAsia="DejaVu Sans" w:cs="DejaVu Sans"/>
+                <w:sz w:val="22"/>
+                <w:szCs w:val="22"/>
+                <w:color w:val="000000"/>
+              </w:rPr>
+              <w:t xml:space="preserve">     46</w:t>
             </w:r>
           </w:p>
         </w:tc>
@@ -690,97 +690,97 @@
                 <w:szCs w:val="22"/>
                 <w:color w:val="000000"/>
               </w:rPr>
-              <w:t xml:space="preserve">0.0000 (0.8758)</w:t>
-            </w:r>
-          </w:p>
-        </w:tc>
-        <w:tc>
-          <w:tcPr>
-            <w:tcBorders/>
-            <w:shd w:val="clear" w:color="auto" w:fill="FFFFFF"/>
-            <w:tcMar>
-              <w:top w:w="0" w:type="dxa"/>
-              <w:bottom w:w="0" w:type="dxa"/>
-              <w:left w:w="0" w:type="dxa"/>
-              <w:right w:w="0" w:type="dxa"/>
-            </w:tcMar>
-            <w:vAlign w:val="center"/>
-          </w:tcPr>
-          <w:p>
-            <w:pPr>
-              <w:keepNext/>
-              <w:jc w:val="left"/>
-              <w:spacing w:after="100" w:before="100" w:line="240"/>
-              <w:ind w:firstLine="0" w:left="100" w:right="100"/>
-            </w:pPr>
-            <w:r>
-              <w:rPr>
-                <w:rFonts w:ascii="DejaVu Sans" w:hAnsi="DejaVu Sans" w:eastAsia="DejaVu Sans" w:cs="DejaVu Sans"/>
-                <w:sz w:val="22"/>
-                <w:szCs w:val="22"/>
-                <w:color w:val="000000"/>
-              </w:rPr>
-              <w:t xml:space="preserve">0.0038 (0.9051)</w:t>
-            </w:r>
-          </w:p>
-        </w:tc>
-        <w:tc>
-          <w:tcPr>
-            <w:tcBorders/>
-            <w:shd w:val="clear" w:color="auto" w:fill="FFFFFF"/>
-            <w:tcMar>
-              <w:top w:w="0" w:type="dxa"/>
-              <w:bottom w:w="0" w:type="dxa"/>
-              <w:left w:w="0" w:type="dxa"/>
-              <w:right w:w="0" w:type="dxa"/>
-            </w:tcMar>
-            <w:vAlign w:val="center"/>
-          </w:tcPr>
-          <w:p>
-            <w:pPr>
-              <w:keepNext/>
-              <w:jc w:val="left"/>
-              <w:spacing w:after="100" w:before="100" w:line="240"/>
-              <w:ind w:firstLine="0" w:left="100" w:right="100"/>
-            </w:pPr>
-            <w:r>
-              <w:rPr>
-                <w:rFonts w:ascii="DejaVu Sans" w:hAnsi="DejaVu Sans" w:eastAsia="DejaVu Sans" w:cs="DejaVu Sans"/>
-                <w:sz w:val="22"/>
-                <w:szCs w:val="22"/>
-                <w:color w:val="000000"/>
-              </w:rPr>
-              <w:t xml:space="preserve">-0.0037 (0.8557)</w:t>
-            </w:r>
-          </w:p>
-        </w:tc>
-        <w:tc>
-          <w:tcPr>
-            <w:tcBorders/>
-            <w:shd w:val="clear" w:color="auto" w:fill="FFFFFF"/>
-            <w:tcMar>
-              <w:top w:w="0" w:type="dxa"/>
-              <w:bottom w:w="0" w:type="dxa"/>
-              <w:left w:w="0" w:type="dxa"/>
-              <w:right w:w="0" w:type="dxa"/>
-            </w:tcMar>
-            <w:vAlign w:val="center"/>
-          </w:tcPr>
-          <w:p>
-            <w:pPr>
-              <w:keepNext/>
-              <w:jc w:val="left"/>
-              <w:spacing w:after="100" w:before="100" w:line="240"/>
-              <w:ind w:firstLine="0" w:left="100" w:right="100"/>
-            </w:pPr>
-            <w:r>
-              <w:rPr>
-                <w:rFonts w:ascii="DejaVu Sans" w:hAnsi="DejaVu Sans" w:eastAsia="DejaVu Sans" w:cs="DejaVu Sans"/>
-                <w:sz w:val="22"/>
-                <w:szCs w:val="22"/>
-                <w:color w:val="000000"/>
-              </w:rPr>
-              <w:t xml:space="preserve"> 0.96608</w:t>
+              <w:t xml:space="preserve">0.0931 (0.9880)</w:t>
+            </w:r>
+          </w:p>
+        </w:tc>
+        <w:tc>
+          <w:tcPr>
+            <w:tcBorders/>
+            <w:shd w:val="clear" w:color="auto" w:fill="FFFFFF"/>
+            <w:tcMar>
+              <w:top w:w="0" w:type="dxa"/>
+              <w:bottom w:w="0" w:type="dxa"/>
+              <w:left w:w="0" w:type="dxa"/>
+              <w:right w:w="0" w:type="dxa"/>
+            </w:tcMar>
+            <w:vAlign w:val="center"/>
+          </w:tcPr>
+          <w:p>
+            <w:pPr>
+              <w:keepNext/>
+              <w:jc w:val="left"/>
+              <w:spacing w:after="100" w:before="100" w:line="240"/>
+              <w:ind w:firstLine="0" w:left="100" w:right="100"/>
+            </w:pPr>
+            <w:r>
+              <w:rPr>
+                <w:rFonts w:ascii="DejaVu Sans" w:hAnsi="DejaVu Sans" w:eastAsia="DejaVu Sans" w:cs="DejaVu Sans"/>
+                <w:sz w:val="22"/>
+                <w:szCs w:val="22"/>
+                <w:color w:val="000000"/>
+              </w:rPr>
+              <w:t xml:space="preserve">0.2383 (0.9085)</w:t>
+            </w:r>
+          </w:p>
+        </w:tc>
+        <w:tc>
+          <w:tcPr>
+            <w:tcBorders/>
+            <w:shd w:val="clear" w:color="auto" w:fill="FFFFFF"/>
+            <w:tcMar>
+              <w:top w:w="0" w:type="dxa"/>
+              <w:bottom w:w="0" w:type="dxa"/>
+              <w:left w:w="0" w:type="dxa"/>
+              <w:right w:w="0" w:type="dxa"/>
+            </w:tcMar>
+            <w:vAlign w:val="center"/>
+          </w:tcPr>
+          <w:p>
+            <w:pPr>
+              <w:keepNext/>
+              <w:jc w:val="left"/>
+              <w:spacing w:after="100" w:before="100" w:line="240"/>
+              <w:ind w:firstLine="0" w:left="100" w:right="100"/>
+            </w:pPr>
+            <w:r>
+              <w:rPr>
+                <w:rFonts w:ascii="DejaVu Sans" w:hAnsi="DejaVu Sans" w:eastAsia="DejaVu Sans" w:cs="DejaVu Sans"/>
+                <w:sz w:val="22"/>
+                <w:szCs w:val="22"/>
+                <w:color w:val="000000"/>
+              </w:rPr>
+              <w:t xml:space="preserve">-0.0774 (1.0584)</w:t>
+            </w:r>
+          </w:p>
+        </w:tc>
+        <w:tc>
+          <w:tcPr>
+            <w:tcBorders/>
+            <w:shd w:val="clear" w:color="auto" w:fill="FFFFFF"/>
+            <w:tcMar>
+              <w:top w:w="0" w:type="dxa"/>
+              <w:bottom w:w="0" w:type="dxa"/>
+              <w:left w:w="0" w:type="dxa"/>
+              <w:right w:w="0" w:type="dxa"/>
+            </w:tcMar>
+            <w:vAlign w:val="center"/>
+          </w:tcPr>
+          <w:p>
+            <w:pPr>
+              <w:keepNext/>
+              <w:jc w:val="left"/>
+              <w:spacing w:after="100" w:before="100" w:line="240"/>
+              <w:ind w:firstLine="0" w:left="100" w:right="100"/>
+            </w:pPr>
+            <w:r>
+              <w:rPr>
+                <w:rFonts w:ascii="DejaVu Sans" w:hAnsi="DejaVu Sans" w:eastAsia="DejaVu Sans" w:cs="DejaVu Sans"/>
+                <w:sz w:val="22"/>
+                <w:szCs w:val="22"/>
+                <w:color w:val="000000"/>
+              </w:rPr>
+              <w:t xml:space="preserve"> 0.11176</w:t>
             </w:r>
           </w:p>
         </w:tc>
@@ -840,7 +840,7 @@
                 <w:szCs w:val="22"/>
                 <w:color w:val="000000"/>
               </w:rPr>
-              <w:t xml:space="preserve"> 0.00852</w:t>
+              <w:t xml:space="preserve"> 0.31999</w:t>
             </w:r>
           </w:p>
         </w:tc>
@@ -966,97 +966,97 @@
                 <w:szCs w:val="22"/>
                 <w:color w:val="000000"/>
               </w:rPr>
-              <w:t xml:space="preserve">-0.0361 [-0.5668, 0.5818]</w:t>
-            </w:r>
-          </w:p>
-        </w:tc>
-        <w:tc>
-          <w:tcPr>
-            <w:tcBorders/>
-            <w:shd w:val="clear" w:color="auto" w:fill="FFFFFF"/>
-            <w:tcMar>
-              <w:top w:w="0" w:type="dxa"/>
-              <w:bottom w:w="0" w:type="dxa"/>
-              <w:left w:w="0" w:type="dxa"/>
-              <w:right w:w="0" w:type="dxa"/>
-            </w:tcMar>
-            <w:vAlign w:val="center"/>
-          </w:tcPr>
-          <w:p>
-            <w:pPr>
-              <w:keepNext/>
-              <w:jc w:val="left"/>
-              <w:spacing w:after="100" w:before="100" w:line="240"/>
-              <w:ind w:firstLine="0" w:left="100" w:right="100"/>
-            </w:pPr>
-            <w:r>
-              <w:rPr>
-                <w:rFonts w:ascii="DejaVu Sans" w:hAnsi="DejaVu Sans" w:eastAsia="DejaVu Sans" w:cs="DejaVu Sans"/>
-                <w:sz w:val="22"/>
-                <w:szCs w:val="22"/>
-                <w:color w:val="000000"/>
-              </w:rPr>
-              <w:t xml:space="preserve">0.0988 [-0.5604, 0.5801]</w:t>
-            </w:r>
-          </w:p>
-        </w:tc>
-        <w:tc>
-          <w:tcPr>
-            <w:tcBorders/>
-            <w:shd w:val="clear" w:color="auto" w:fill="FFFFFF"/>
-            <w:tcMar>
-              <w:top w:w="0" w:type="dxa"/>
-              <w:bottom w:w="0" w:type="dxa"/>
-              <w:left w:w="0" w:type="dxa"/>
-              <w:right w:w="0" w:type="dxa"/>
-            </w:tcMar>
-            <w:vAlign w:val="center"/>
-          </w:tcPr>
-          <w:p>
-            <w:pPr>
-              <w:keepNext/>
-              <w:jc w:val="left"/>
-              <w:spacing w:after="100" w:before="100" w:line="240"/>
-              <w:ind w:firstLine="0" w:left="100" w:right="100"/>
-            </w:pPr>
-            <w:r>
-              <w:rPr>
-                <w:rFonts w:ascii="DejaVu Sans" w:hAnsi="DejaVu Sans" w:eastAsia="DejaVu Sans" w:cs="DejaVu Sans"/>
-                <w:sz w:val="22"/>
-                <w:szCs w:val="22"/>
-                <w:color w:val="000000"/>
-              </w:rPr>
-              <w:t xml:space="preserve">-0.1456 [-0.5809, 0.4975]</w:t>
-            </w:r>
-          </w:p>
-        </w:tc>
-        <w:tc>
-          <w:tcPr>
-            <w:tcBorders/>
-            <w:shd w:val="clear" w:color="auto" w:fill="FFFFFF"/>
-            <w:tcMar>
-              <w:top w:w="0" w:type="dxa"/>
-              <w:bottom w:w="0" w:type="dxa"/>
-              <w:left w:w="0" w:type="dxa"/>
-              <w:right w:w="0" w:type="dxa"/>
-            </w:tcMar>
-            <w:vAlign w:val="center"/>
-          </w:tcPr>
-          <w:p>
-            <w:pPr>
-              <w:keepNext/>
-              <w:jc w:val="left"/>
-              <w:spacing w:after="100" w:before="100" w:line="240"/>
-              <w:ind w:firstLine="0" w:left="100" w:right="100"/>
-            </w:pPr>
-            <w:r>
-              <w:rPr>
-                <w:rFonts w:ascii="DejaVu Sans" w:hAnsi="DejaVu Sans" w:eastAsia="DejaVu Sans" w:cs="DejaVu Sans"/>
-                <w:sz w:val="22"/>
-                <w:szCs w:val="22"/>
-                <w:color w:val="000000"/>
-              </w:rPr>
-              <w:t xml:space="preserve"> 0.57414</w:t>
+              <w:t xml:space="preserve">0.1195 [-0.5691, 0.7773]</w:t>
+            </w:r>
+          </w:p>
+        </w:tc>
+        <w:tc>
+          <w:tcPr>
+            <w:tcBorders/>
+            <w:shd w:val="clear" w:color="auto" w:fill="FFFFFF"/>
+            <w:tcMar>
+              <w:top w:w="0" w:type="dxa"/>
+              <w:bottom w:w="0" w:type="dxa"/>
+              <w:left w:w="0" w:type="dxa"/>
+              <w:right w:w="0" w:type="dxa"/>
+            </w:tcMar>
+            <w:vAlign w:val="center"/>
+          </w:tcPr>
+          <w:p>
+            <w:pPr>
+              <w:keepNext/>
+              <w:jc w:val="left"/>
+              <w:spacing w:after="100" w:before="100" w:line="240"/>
+              <w:ind w:firstLine="0" w:left="100" w:right="100"/>
+            </w:pPr>
+            <w:r>
+              <w:rPr>
+                <w:rFonts w:ascii="DejaVu Sans" w:hAnsi="DejaVu Sans" w:eastAsia="DejaVu Sans" w:cs="DejaVu Sans"/>
+                <w:sz w:val="22"/>
+                <w:szCs w:val="22"/>
+                <w:color w:val="000000"/>
+              </w:rPr>
+              <w:t xml:space="preserve">0.3108 [-0.4239, 0.8035]</w:t>
+            </w:r>
+          </w:p>
+        </w:tc>
+        <w:tc>
+          <w:tcPr>
+            <w:tcBorders/>
+            <w:shd w:val="clear" w:color="auto" w:fill="FFFFFF"/>
+            <w:tcMar>
+              <w:top w:w="0" w:type="dxa"/>
+              <w:bottom w:w="0" w:type="dxa"/>
+              <w:left w:w="0" w:type="dxa"/>
+              <w:right w:w="0" w:type="dxa"/>
+            </w:tcMar>
+            <w:vAlign w:val="center"/>
+          </w:tcPr>
+          <w:p>
+            <w:pPr>
+              <w:keepNext/>
+              <w:jc w:val="left"/>
+              <w:spacing w:after="100" w:before="100" w:line="240"/>
+              <w:ind w:firstLine="0" w:left="100" w:right="100"/>
+            </w:pPr>
+            <w:r>
+              <w:rPr>
+                <w:rFonts w:ascii="DejaVu Sans" w:hAnsi="DejaVu Sans" w:eastAsia="DejaVu Sans" w:cs="DejaVu Sans"/>
+                <w:sz w:val="22"/>
+                <w:szCs w:val="22"/>
+                <w:color w:val="000000"/>
+              </w:rPr>
+              <w:t xml:space="preserve">-0.1726 [-0.9317, 0.5454]</w:t>
+            </w:r>
+          </w:p>
+        </w:tc>
+        <w:tc>
+          <w:tcPr>
+            <w:tcBorders/>
+            <w:shd w:val="clear" w:color="auto" w:fill="FFFFFF"/>
+            <w:tcMar>
+              <w:top w:w="0" w:type="dxa"/>
+              <w:bottom w:w="0" w:type="dxa"/>
+              <w:left w:w="0" w:type="dxa"/>
+              <w:right w:w="0" w:type="dxa"/>
+            </w:tcMar>
+            <w:vAlign w:val="center"/>
+          </w:tcPr>
+          <w:p>
+            <w:pPr>
+              <w:keepNext/>
+              <w:jc w:val="left"/>
+              <w:spacing w:after="100" w:before="100" w:line="240"/>
+              <w:ind w:firstLine="0" w:left="100" w:right="100"/>
+            </w:pPr>
+            <w:r>
+              <w:rPr>
+                <w:rFonts w:ascii="DejaVu Sans" w:hAnsi="DejaVu Sans" w:eastAsia="DejaVu Sans" w:cs="DejaVu Sans"/>
+                <w:sz w:val="22"/>
+                <w:szCs w:val="22"/>
+                <w:color w:val="000000"/>
+              </w:rPr>
+              <w:t xml:space="preserve"> 0.07437</w:t>
             </w:r>
           </w:p>
         </w:tc>
@@ -1116,7 +1116,7 @@
                 <w:szCs w:val="22"/>
                 <w:color w:val="000000"/>
               </w:rPr>
-              <w:t xml:space="preserve"> 0.00852</w:t>
+              <w:t xml:space="preserve"> 0.31999</w:t>
             </w:r>
           </w:p>
         </w:tc>
@@ -1242,97 +1242,97 @@
                 <w:szCs w:val="22"/>
                 <w:color w:val="000000"/>
               </w:rPr>
-              <w:t xml:space="preserve">-0.0361 [-2.2450, 1.8770]</w:t>
-            </w:r>
-          </w:p>
-        </w:tc>
-        <w:tc>
-          <w:tcPr>
-            <w:tcBorders/>
-            <w:shd w:val="clear" w:color="auto" w:fill="FFFFFF"/>
-            <w:tcMar>
-              <w:top w:w="0" w:type="dxa"/>
-              <w:bottom w:w="0" w:type="dxa"/>
-              <w:left w:w="0" w:type="dxa"/>
-              <w:right w:w="0" w:type="dxa"/>
-            </w:tcMar>
-            <w:vAlign w:val="center"/>
-          </w:tcPr>
-          <w:p>
-            <w:pPr>
-              <w:keepNext/>
-              <w:jc w:val="left"/>
-              <w:spacing w:after="100" w:before="100" w:line="240"/>
-              <w:ind w:firstLine="0" w:left="100" w:right="100"/>
-            </w:pPr>
-            <w:r>
-              <w:rPr>
-                <w:rFonts w:ascii="DejaVu Sans" w:hAnsi="DejaVu Sans" w:eastAsia="DejaVu Sans" w:cs="DejaVu Sans"/>
-                <w:sz w:val="22"/>
-                <w:szCs w:val="22"/>
-                <w:color w:val="000000"/>
-              </w:rPr>
-              <w:t xml:space="preserve">0.0988 [-2.2450, 1.7306]</w:t>
-            </w:r>
-          </w:p>
-        </w:tc>
-        <w:tc>
-          <w:tcPr>
-            <w:tcBorders/>
-            <w:shd w:val="clear" w:color="auto" w:fill="FFFFFF"/>
-            <w:tcMar>
-              <w:top w:w="0" w:type="dxa"/>
-              <w:bottom w:w="0" w:type="dxa"/>
-              <w:left w:w="0" w:type="dxa"/>
-              <w:right w:w="0" w:type="dxa"/>
-            </w:tcMar>
-            <w:vAlign w:val="center"/>
-          </w:tcPr>
-          <w:p>
-            <w:pPr>
-              <w:keepNext/>
-              <w:jc w:val="left"/>
-              <w:spacing w:after="100" w:before="100" w:line="240"/>
-              <w:ind w:firstLine="0" w:left="100" w:right="100"/>
-            </w:pPr>
-            <w:r>
-              <w:rPr>
-                <w:rFonts w:ascii="DejaVu Sans" w:hAnsi="DejaVu Sans" w:eastAsia="DejaVu Sans" w:cs="DejaVu Sans"/>
-                <w:sz w:val="22"/>
-                <w:szCs w:val="22"/>
-                <w:color w:val="000000"/>
-              </w:rPr>
-              <w:t xml:space="preserve">-0.1456 [-1.4940, 1.8770]</w:t>
-            </w:r>
-          </w:p>
-        </w:tc>
-        <w:tc>
-          <w:tcPr>
-            <w:tcBorders/>
-            <w:shd w:val="clear" w:color="auto" w:fill="FFFFFF"/>
-            <w:tcMar>
-              <w:top w:w="0" w:type="dxa"/>
-              <w:bottom w:w="0" w:type="dxa"/>
-              <w:left w:w="0" w:type="dxa"/>
-              <w:right w:w="0" w:type="dxa"/>
-            </w:tcMar>
-            <w:vAlign w:val="center"/>
-          </w:tcPr>
-          <w:p>
-            <w:pPr>
-              <w:keepNext/>
-              <w:jc w:val="left"/>
-              <w:spacing w:after="100" w:before="100" w:line="240"/>
-              <w:ind w:firstLine="0" w:left="100" w:right="100"/>
-            </w:pPr>
-            <w:r>
-              <w:rPr>
-                <w:rFonts w:ascii="DejaVu Sans" w:hAnsi="DejaVu Sans" w:eastAsia="DejaVu Sans" w:cs="DejaVu Sans"/>
-                <w:sz w:val="22"/>
-                <w:szCs w:val="22"/>
-                <w:color w:val="000000"/>
-              </w:rPr>
-              <w:t xml:space="preserve"> 0.57414</w:t>
+              <w:t xml:space="preserve">0.1195 [-2.0104, 3.0897]</w:t>
+            </w:r>
+          </w:p>
+        </w:tc>
+        <w:tc>
+          <w:tcPr>
+            <w:tcBorders/>
+            <w:shd w:val="clear" w:color="auto" w:fill="FFFFFF"/>
+            <w:tcMar>
+              <w:top w:w="0" w:type="dxa"/>
+              <w:bottom w:w="0" w:type="dxa"/>
+              <w:left w:w="0" w:type="dxa"/>
+              <w:right w:w="0" w:type="dxa"/>
+            </w:tcMar>
+            <w:vAlign w:val="center"/>
+          </w:tcPr>
+          <w:p>
+            <w:pPr>
+              <w:keepNext/>
+              <w:jc w:val="left"/>
+              <w:spacing w:after="100" w:before="100" w:line="240"/>
+              <w:ind w:firstLine="0" w:left="100" w:right="100"/>
+            </w:pPr>
+            <w:r>
+              <w:rPr>
+                <w:rFonts w:ascii="DejaVu Sans" w:hAnsi="DejaVu Sans" w:eastAsia="DejaVu Sans" w:cs="DejaVu Sans"/>
+                <w:sz w:val="22"/>
+                <w:szCs w:val="22"/>
+                <w:color w:val="000000"/>
+              </w:rPr>
+              <w:t xml:space="preserve">0.3108 [-2.0104, 1.9425]</w:t>
+            </w:r>
+          </w:p>
+        </w:tc>
+        <w:tc>
+          <w:tcPr>
+            <w:tcBorders/>
+            <w:shd w:val="clear" w:color="auto" w:fill="FFFFFF"/>
+            <w:tcMar>
+              <w:top w:w="0" w:type="dxa"/>
+              <w:bottom w:w="0" w:type="dxa"/>
+              <w:left w:w="0" w:type="dxa"/>
+              <w:right w:w="0" w:type="dxa"/>
+            </w:tcMar>
+            <w:vAlign w:val="center"/>
+          </w:tcPr>
+          <w:p>
+            <w:pPr>
+              <w:keepNext/>
+              <w:jc w:val="left"/>
+              <w:spacing w:after="100" w:before="100" w:line="240"/>
+              <w:ind w:firstLine="0" w:left="100" w:right="100"/>
+            </w:pPr>
+            <w:r>
+              <w:rPr>
+                <w:rFonts w:ascii="DejaVu Sans" w:hAnsi="DejaVu Sans" w:eastAsia="DejaVu Sans" w:cs="DejaVu Sans"/>
+                <w:sz w:val="22"/>
+                <w:szCs w:val="22"/>
+                <w:color w:val="000000"/>
+              </w:rPr>
+              <w:t xml:space="preserve">-0.1726 [-1.7418, 3.0897]</w:t>
+            </w:r>
+          </w:p>
+        </w:tc>
+        <w:tc>
+          <w:tcPr>
+            <w:tcBorders/>
+            <w:shd w:val="clear" w:color="auto" w:fill="FFFFFF"/>
+            <w:tcMar>
+              <w:top w:w="0" w:type="dxa"/>
+              <w:bottom w:w="0" w:type="dxa"/>
+              <w:left w:w="0" w:type="dxa"/>
+              <w:right w:w="0" w:type="dxa"/>
+            </w:tcMar>
+            <w:vAlign w:val="center"/>
+          </w:tcPr>
+          <w:p>
+            <w:pPr>
+              <w:keepNext/>
+              <w:jc w:val="left"/>
+              <w:spacing w:after="100" w:before="100" w:line="240"/>
+              <w:ind w:firstLine="0" w:left="100" w:right="100"/>
+            </w:pPr>
+            <w:r>
+              <w:rPr>
+                <w:rFonts w:ascii="DejaVu Sans" w:hAnsi="DejaVu Sans" w:eastAsia="DejaVu Sans" w:cs="DejaVu Sans"/>
+                <w:sz w:val="22"/>
+                <w:szCs w:val="22"/>
+                <w:color w:val="000000"/>
+              </w:rPr>
+              <w:t xml:space="preserve"> 0.07437</w:t>
             </w:r>
           </w:p>
         </w:tc>
@@ -1392,7 +1392,7 @@
                 <w:szCs w:val="22"/>
                 <w:color w:val="000000"/>
               </w:rPr>
-              <w:t xml:space="preserve"> 0.00852</w:t>
+              <w:t xml:space="preserve"> 0.31999</w:t>
             </w:r>
           </w:p>
         </w:tc>
@@ -1518,97 +1518,97 @@
                 <w:szCs w:val="22"/>
                 <w:color w:val="000000"/>
               </w:rPr>
-              <w:t xml:space="preserve"> 37 (37.000) </w:t>
-            </w:r>
-          </w:p>
-        </w:tc>
-        <w:tc>
-          <w:tcPr>
-            <w:tcBorders/>
-            <w:shd w:val="clear" w:color="auto" w:fill="FFFFFF"/>
-            <w:tcMar>
-              <w:top w:w="0" w:type="dxa"/>
-              <w:bottom w:w="0" w:type="dxa"/>
-              <w:left w:w="0" w:type="dxa"/>
-              <w:right w:w="0" w:type="dxa"/>
-            </w:tcMar>
-            <w:vAlign w:val="center"/>
-          </w:tcPr>
-          <w:p>
-            <w:pPr>
-              <w:keepNext/>
-              <w:jc w:val="left"/>
-              <w:spacing w:after="100" w:before="100" w:line="240"/>
-              <w:ind w:firstLine="0" w:left="100" w:right="100"/>
-            </w:pPr>
-            <w:r>
-              <w:rPr>
-                <w:rFonts w:ascii="DejaVu Sans" w:hAnsi="DejaVu Sans" w:eastAsia="DejaVu Sans" w:cs="DejaVu Sans"/>
-                <w:sz w:val="22"/>
-                <w:szCs w:val="22"/>
-                <w:color w:val="000000"/>
-              </w:rPr>
-              <w:t xml:space="preserve">18 (36.735) </w:t>
-            </w:r>
-          </w:p>
-        </w:tc>
-        <w:tc>
-          <w:tcPr>
-            <w:tcBorders/>
-            <w:shd w:val="clear" w:color="auto" w:fill="FFFFFF"/>
-            <w:tcMar>
-              <w:top w:w="0" w:type="dxa"/>
-              <w:bottom w:w="0" w:type="dxa"/>
-              <w:left w:w="0" w:type="dxa"/>
-              <w:right w:w="0" w:type="dxa"/>
-            </w:tcMar>
-            <w:vAlign w:val="center"/>
-          </w:tcPr>
-          <w:p>
-            <w:pPr>
-              <w:keepNext/>
-              <w:jc w:val="left"/>
-              <w:spacing w:after="100" w:before="100" w:line="240"/>
-              <w:ind w:firstLine="0" w:left="100" w:right="100"/>
-            </w:pPr>
-            <w:r>
-              <w:rPr>
-                <w:rFonts w:ascii="DejaVu Sans" w:hAnsi="DejaVu Sans" w:eastAsia="DejaVu Sans" w:cs="DejaVu Sans"/>
-                <w:sz w:val="22"/>
-                <w:szCs w:val="22"/>
-                <w:color w:val="000000"/>
-              </w:rPr>
-              <w:t xml:space="preserve">19 (37.255) </w:t>
-            </w:r>
-          </w:p>
-        </w:tc>
-        <w:tc>
-          <w:tcPr>
-            <w:tcBorders/>
-            <w:shd w:val="clear" w:color="auto" w:fill="FFFFFF"/>
-            <w:tcMar>
-              <w:top w:w="0" w:type="dxa"/>
-              <w:bottom w:w="0" w:type="dxa"/>
-              <w:left w:w="0" w:type="dxa"/>
-              <w:right w:w="0" w:type="dxa"/>
-            </w:tcMar>
-            <w:vAlign w:val="center"/>
-          </w:tcPr>
-          <w:p>
-            <w:pPr>
-              <w:keepNext/>
-              <w:jc w:val="left"/>
-              <w:spacing w:after="100" w:before="100" w:line="240"/>
-              <w:ind w:firstLine="0" w:left="100" w:right="100"/>
-            </w:pPr>
-            <w:r>
-              <w:rPr>
-                <w:rFonts w:ascii="DejaVu Sans" w:hAnsi="DejaVu Sans" w:eastAsia="DejaVu Sans" w:cs="DejaVu Sans"/>
-                <w:sz w:val="22"/>
-                <w:szCs w:val="22"/>
-                <w:color w:val="000000"/>
-              </w:rPr>
-              <w:t xml:space="preserve"> 0.37806</w:t>
+              <w:t xml:space="preserve"> 26 (26.000) </w:t>
+            </w:r>
+          </w:p>
+        </w:tc>
+        <w:tc>
+          <w:tcPr>
+            <w:tcBorders/>
+            <w:shd w:val="clear" w:color="auto" w:fill="FFFFFF"/>
+            <w:tcMar>
+              <w:top w:w="0" w:type="dxa"/>
+              <w:bottom w:w="0" w:type="dxa"/>
+              <w:left w:w="0" w:type="dxa"/>
+              <w:right w:w="0" w:type="dxa"/>
+            </w:tcMar>
+            <w:vAlign w:val="center"/>
+          </w:tcPr>
+          <w:p>
+            <w:pPr>
+              <w:keepNext/>
+              <w:jc w:val="left"/>
+              <w:spacing w:after="100" w:before="100" w:line="240"/>
+              <w:ind w:firstLine="0" w:left="100" w:right="100"/>
+            </w:pPr>
+            <w:r>
+              <w:rPr>
+                <w:rFonts w:ascii="DejaVu Sans" w:hAnsi="DejaVu Sans" w:eastAsia="DejaVu Sans" w:cs="DejaVu Sans"/>
+                <w:sz w:val="22"/>
+                <w:szCs w:val="22"/>
+                <w:color w:val="000000"/>
+              </w:rPr>
+              <w:t xml:space="preserve">12 (22.222) </w:t>
+            </w:r>
+          </w:p>
+        </w:tc>
+        <w:tc>
+          <w:tcPr>
+            <w:tcBorders/>
+            <w:shd w:val="clear" w:color="auto" w:fill="FFFFFF"/>
+            <w:tcMar>
+              <w:top w:w="0" w:type="dxa"/>
+              <w:bottom w:w="0" w:type="dxa"/>
+              <w:left w:w="0" w:type="dxa"/>
+              <w:right w:w="0" w:type="dxa"/>
+            </w:tcMar>
+            <w:vAlign w:val="center"/>
+          </w:tcPr>
+          <w:p>
+            <w:pPr>
+              <w:keepNext/>
+              <w:jc w:val="left"/>
+              <w:spacing w:after="100" w:before="100" w:line="240"/>
+              <w:ind w:firstLine="0" w:left="100" w:right="100"/>
+            </w:pPr>
+            <w:r>
+              <w:rPr>
+                <w:rFonts w:ascii="DejaVu Sans" w:hAnsi="DejaVu Sans" w:eastAsia="DejaVu Sans" w:cs="DejaVu Sans"/>
+                <w:sz w:val="22"/>
+                <w:szCs w:val="22"/>
+                <w:color w:val="000000"/>
+              </w:rPr>
+              <w:t xml:space="preserve">14 (30.435) </w:t>
+            </w:r>
+          </w:p>
+        </w:tc>
+        <w:tc>
+          <w:tcPr>
+            <w:tcBorders/>
+            <w:shd w:val="clear" w:color="auto" w:fill="FFFFFF"/>
+            <w:tcMar>
+              <w:top w:w="0" w:type="dxa"/>
+              <w:bottom w:w="0" w:type="dxa"/>
+              <w:left w:w="0" w:type="dxa"/>
+              <w:right w:w="0" w:type="dxa"/>
+            </w:tcMar>
+            <w:vAlign w:val="center"/>
+          </w:tcPr>
+          <w:p>
+            <w:pPr>
+              <w:keepNext/>
+              <w:jc w:val="left"/>
+              <w:spacing w:after="100" w:before="100" w:line="240"/>
+              <w:ind w:firstLine="0" w:left="100" w:right="100"/>
+            </w:pPr>
+            <w:r>
+              <w:rPr>
+                <w:rFonts w:ascii="DejaVu Sans" w:hAnsi="DejaVu Sans" w:eastAsia="DejaVu Sans" w:cs="DejaVu Sans"/>
+                <w:sz w:val="22"/>
+                <w:szCs w:val="22"/>
+                <w:color w:val="000000"/>
+              </w:rPr>
+              <w:t xml:space="preserve"> 0.51747</w:t>
             </w:r>
           </w:p>
         </w:tc>
@@ -1668,7 +1668,7 @@
                 <w:szCs w:val="22"/>
                 <w:color w:val="000000"/>
               </w:rPr>
-              <w:t xml:space="preserve"> 0.28178</w:t>
+              <w:t xml:space="preserve"> 0.23175</w:t>
             </w:r>
           </w:p>
         </w:tc>
@@ -1794,67 +1794,67 @@
                 <w:szCs w:val="22"/>
                 <w:color w:val="000000"/>
               </w:rPr>
-              <w:t xml:space="preserve"> 33 (33.000) </w:t>
-            </w:r>
-          </w:p>
-        </w:tc>
-        <w:tc>
-          <w:tcPr>
-            <w:tcBorders/>
-            <w:shd w:val="clear" w:color="auto" w:fill="FFFFFF"/>
-            <w:tcMar>
-              <w:top w:w="0" w:type="dxa"/>
-              <w:bottom w:w="0" w:type="dxa"/>
-              <w:left w:w="0" w:type="dxa"/>
-              <w:right w:w="0" w:type="dxa"/>
-            </w:tcMar>
-            <w:vAlign w:val="center"/>
-          </w:tcPr>
-          <w:p>
-            <w:pPr>
-              <w:keepNext/>
-              <w:jc w:val="left"/>
-              <w:spacing w:after="100" w:before="100" w:line="240"/>
-              <w:ind w:firstLine="0" w:left="100" w:right="100"/>
-            </w:pPr>
-            <w:r>
-              <w:rPr>
-                <w:rFonts w:ascii="DejaVu Sans" w:hAnsi="DejaVu Sans" w:eastAsia="DejaVu Sans" w:cs="DejaVu Sans"/>
-                <w:sz w:val="22"/>
-                <w:szCs w:val="22"/>
-                <w:color w:val="000000"/>
-              </w:rPr>
-              <w:t xml:space="preserve">19 (38.776) </w:t>
-            </w:r>
-          </w:p>
-        </w:tc>
-        <w:tc>
-          <w:tcPr>
-            <w:tcBorders/>
-            <w:shd w:val="clear" w:color="auto" w:fill="FFFFFF"/>
-            <w:tcMar>
-              <w:top w:w="0" w:type="dxa"/>
-              <w:bottom w:w="0" w:type="dxa"/>
-              <w:left w:w="0" w:type="dxa"/>
-              <w:right w:w="0" w:type="dxa"/>
-            </w:tcMar>
-            <w:vAlign w:val="center"/>
-          </w:tcPr>
-          <w:p>
-            <w:pPr>
-              <w:keepNext/>
-              <w:jc w:val="left"/>
-              <w:spacing w:after="100" w:before="100" w:line="240"/>
-              <w:ind w:firstLine="0" w:left="100" w:right="100"/>
-            </w:pPr>
-            <w:r>
-              <w:rPr>
-                <w:rFonts w:ascii="DejaVu Sans" w:hAnsi="DejaVu Sans" w:eastAsia="DejaVu Sans" w:cs="DejaVu Sans"/>
-                <w:sz w:val="22"/>
-                <w:szCs w:val="22"/>
-                <w:color w:val="000000"/>
-              </w:rPr>
-              <w:t xml:space="preserve">14 (27.451) </w:t>
+              <w:t xml:space="preserve"> 36 (36.000) </w:t>
+            </w:r>
+          </w:p>
+        </w:tc>
+        <w:tc>
+          <w:tcPr>
+            <w:tcBorders/>
+            <w:shd w:val="clear" w:color="auto" w:fill="FFFFFF"/>
+            <w:tcMar>
+              <w:top w:w="0" w:type="dxa"/>
+              <w:bottom w:w="0" w:type="dxa"/>
+              <w:left w:w="0" w:type="dxa"/>
+              <w:right w:w="0" w:type="dxa"/>
+            </w:tcMar>
+            <w:vAlign w:val="center"/>
+          </w:tcPr>
+          <w:p>
+            <w:pPr>
+              <w:keepNext/>
+              <w:jc w:val="left"/>
+              <w:spacing w:after="100" w:before="100" w:line="240"/>
+              <w:ind w:firstLine="0" w:left="100" w:right="100"/>
+            </w:pPr>
+            <w:r>
+              <w:rPr>
+                <w:rFonts w:ascii="DejaVu Sans" w:hAnsi="DejaVu Sans" w:eastAsia="DejaVu Sans" w:cs="DejaVu Sans"/>
+                <w:sz w:val="22"/>
+                <w:szCs w:val="22"/>
+                <w:color w:val="000000"/>
+              </w:rPr>
+              <w:t xml:space="preserve">19 (35.185) </w:t>
+            </w:r>
+          </w:p>
+        </w:tc>
+        <w:tc>
+          <w:tcPr>
+            <w:tcBorders/>
+            <w:shd w:val="clear" w:color="auto" w:fill="FFFFFF"/>
+            <w:tcMar>
+              <w:top w:w="0" w:type="dxa"/>
+              <w:bottom w:w="0" w:type="dxa"/>
+              <w:left w:w="0" w:type="dxa"/>
+              <w:right w:w="0" w:type="dxa"/>
+            </w:tcMar>
+            <w:vAlign w:val="center"/>
+          </w:tcPr>
+          <w:p>
+            <w:pPr>
+              <w:keepNext/>
+              <w:jc w:val="left"/>
+              <w:spacing w:after="100" w:before="100" w:line="240"/>
+              <w:ind w:firstLine="0" w:left="100" w:right="100"/>
+            </w:pPr>
+            <w:r>
+              <w:rPr>
+                <w:rFonts w:ascii="DejaVu Sans" w:hAnsi="DejaVu Sans" w:eastAsia="DejaVu Sans" w:cs="DejaVu Sans"/>
+                <w:sz w:val="22"/>
+                <w:szCs w:val="22"/>
+                <w:color w:val="000000"/>
+              </w:rPr>
+              <w:t xml:space="preserve">17 (36.957) </w:t>
             </w:r>
           </w:p>
         </w:tc>
@@ -2070,67 +2070,67 @@
                 <w:szCs w:val="22"/>
                 <w:color w:val="000000"/>
               </w:rPr>
-              <w:t xml:space="preserve"> 30 (30.000) </w:t>
-            </w:r>
-          </w:p>
-        </w:tc>
-        <w:tc>
-          <w:tcPr>
-            <w:tcBorders/>
-            <w:shd w:val="clear" w:color="auto" w:fill="FFFFFF"/>
-            <w:tcMar>
-              <w:top w:w="0" w:type="dxa"/>
-              <w:bottom w:w="0" w:type="dxa"/>
-              <w:left w:w="0" w:type="dxa"/>
-              <w:right w:w="0" w:type="dxa"/>
-            </w:tcMar>
-            <w:vAlign w:val="center"/>
-          </w:tcPr>
-          <w:p>
-            <w:pPr>
-              <w:keepNext/>
-              <w:jc w:val="left"/>
-              <w:spacing w:after="100" w:before="100" w:line="240"/>
-              <w:ind w:firstLine="0" w:left="100" w:right="100"/>
-            </w:pPr>
-            <w:r>
-              <w:rPr>
-                <w:rFonts w:ascii="DejaVu Sans" w:hAnsi="DejaVu Sans" w:eastAsia="DejaVu Sans" w:cs="DejaVu Sans"/>
-                <w:sz w:val="22"/>
-                <w:szCs w:val="22"/>
-                <w:color w:val="000000"/>
-              </w:rPr>
-              <w:t xml:space="preserve">12 (24.490) </w:t>
-            </w:r>
-          </w:p>
-        </w:tc>
-        <w:tc>
-          <w:tcPr>
-            <w:tcBorders/>
-            <w:shd w:val="clear" w:color="auto" w:fill="FFFFFF"/>
-            <w:tcMar>
-              <w:top w:w="0" w:type="dxa"/>
-              <w:bottom w:w="0" w:type="dxa"/>
-              <w:left w:w="0" w:type="dxa"/>
-              <w:right w:w="0" w:type="dxa"/>
-            </w:tcMar>
-            <w:vAlign w:val="center"/>
-          </w:tcPr>
-          <w:p>
-            <w:pPr>
-              <w:keepNext/>
-              <w:jc w:val="left"/>
-              <w:spacing w:after="100" w:before="100" w:line="240"/>
-              <w:ind w:firstLine="0" w:left="100" w:right="100"/>
-            </w:pPr>
-            <w:r>
-              <w:rPr>
-                <w:rFonts w:ascii="DejaVu Sans" w:hAnsi="DejaVu Sans" w:eastAsia="DejaVu Sans" w:cs="DejaVu Sans"/>
-                <w:sz w:val="22"/>
-                <w:szCs w:val="22"/>
-                <w:color w:val="000000"/>
-              </w:rPr>
-              <w:t xml:space="preserve">18 (35.294) </w:t>
+              <w:t xml:space="preserve"> 38 (38.000) </w:t>
+            </w:r>
+          </w:p>
+        </w:tc>
+        <w:tc>
+          <w:tcPr>
+            <w:tcBorders/>
+            <w:shd w:val="clear" w:color="auto" w:fill="FFFFFF"/>
+            <w:tcMar>
+              <w:top w:w="0" w:type="dxa"/>
+              <w:bottom w:w="0" w:type="dxa"/>
+              <w:left w:w="0" w:type="dxa"/>
+              <w:right w:w="0" w:type="dxa"/>
+            </w:tcMar>
+            <w:vAlign w:val="center"/>
+          </w:tcPr>
+          <w:p>
+            <w:pPr>
+              <w:keepNext/>
+              <w:jc w:val="left"/>
+              <w:spacing w:after="100" w:before="100" w:line="240"/>
+              <w:ind w:firstLine="0" w:left="100" w:right="100"/>
+            </w:pPr>
+            <w:r>
+              <w:rPr>
+                <w:rFonts w:ascii="DejaVu Sans" w:hAnsi="DejaVu Sans" w:eastAsia="DejaVu Sans" w:cs="DejaVu Sans"/>
+                <w:sz w:val="22"/>
+                <w:szCs w:val="22"/>
+                <w:color w:val="000000"/>
+              </w:rPr>
+              <w:t xml:space="preserve">23 (42.593) </w:t>
+            </w:r>
+          </w:p>
+        </w:tc>
+        <w:tc>
+          <w:tcPr>
+            <w:tcBorders/>
+            <w:shd w:val="clear" w:color="auto" w:fill="FFFFFF"/>
+            <w:tcMar>
+              <w:top w:w="0" w:type="dxa"/>
+              <w:bottom w:w="0" w:type="dxa"/>
+              <w:left w:w="0" w:type="dxa"/>
+              <w:right w:w="0" w:type="dxa"/>
+            </w:tcMar>
+            <w:vAlign w:val="center"/>
+          </w:tcPr>
+          <w:p>
+            <w:pPr>
+              <w:keepNext/>
+              <w:jc w:val="left"/>
+              <w:spacing w:after="100" w:before="100" w:line="240"/>
+              <w:ind w:firstLine="0" w:left="100" w:right="100"/>
+            </w:pPr>
+            <w:r>
+              <w:rPr>
+                <w:rFonts w:ascii="DejaVu Sans" w:hAnsi="DejaVu Sans" w:eastAsia="DejaVu Sans" w:cs="DejaVu Sans"/>
+                <w:sz w:val="22"/>
+                <w:szCs w:val="22"/>
+                <w:color w:val="000000"/>
+              </w:rPr>
+              <w:t xml:space="preserve">15 (32.609) </w:t>
             </w:r>
           </w:p>
         </w:tc>
@@ -2346,97 +2346,97 @@
                 <w:szCs w:val="22"/>
                 <w:color w:val="000000"/>
               </w:rPr>
-              <w:t xml:space="preserve">-0.1559 (5.2660)</w:t>
-            </w:r>
-          </w:p>
-        </w:tc>
-        <w:tc>
-          <w:tcPr>
-            <w:tcBorders/>
-            <w:shd w:val="clear" w:color="auto" w:fill="FFFFFF"/>
-            <w:tcMar>
-              <w:top w:w="0" w:type="dxa"/>
-              <w:bottom w:w="0" w:type="dxa"/>
-              <w:left w:w="0" w:type="dxa"/>
-              <w:right w:w="0" w:type="dxa"/>
-            </w:tcMar>
-            <w:vAlign w:val="center"/>
-          </w:tcPr>
-          <w:p>
-            <w:pPr>
-              <w:keepNext/>
-              <w:jc w:val="left"/>
-              <w:spacing w:after="100" w:before="100" w:line="240"/>
-              <w:ind w:firstLine="0" w:left="100" w:right="100"/>
-            </w:pPr>
-            <w:r>
-              <w:rPr>
-                <w:rFonts w:ascii="DejaVu Sans" w:hAnsi="DejaVu Sans" w:eastAsia="DejaVu Sans" w:cs="DejaVu Sans"/>
-                <w:sz w:val="22"/>
-                <w:szCs w:val="22"/>
-                <w:color w:val="000000"/>
-              </w:rPr>
-              <w:t xml:space="preserve">-0.8219 (5.4720)</w:t>
-            </w:r>
-          </w:p>
-        </w:tc>
-        <w:tc>
-          <w:tcPr>
-            <w:tcBorders/>
-            <w:shd w:val="clear" w:color="auto" w:fill="FFFFFF"/>
-            <w:tcMar>
-              <w:top w:w="0" w:type="dxa"/>
-              <w:bottom w:w="0" w:type="dxa"/>
-              <w:left w:w="0" w:type="dxa"/>
-              <w:right w:w="0" w:type="dxa"/>
-            </w:tcMar>
-            <w:vAlign w:val="center"/>
-          </w:tcPr>
-          <w:p>
-            <w:pPr>
-              <w:keepNext/>
-              <w:jc w:val="left"/>
-              <w:spacing w:after="100" w:before="100" w:line="240"/>
-              <w:ind w:firstLine="0" w:left="100" w:right="100"/>
-            </w:pPr>
-            <w:r>
-              <w:rPr>
-                <w:rFonts w:ascii="DejaVu Sans" w:hAnsi="DejaVu Sans" w:eastAsia="DejaVu Sans" w:cs="DejaVu Sans"/>
-                <w:sz w:val="22"/>
-                <w:szCs w:val="22"/>
-                <w:color w:val="000000"/>
-              </w:rPr>
-              <w:t xml:space="preserve">0.4840 (5.0308)</w:t>
-            </w:r>
-          </w:p>
-        </w:tc>
-        <w:tc>
-          <w:tcPr>
-            <w:tcBorders/>
-            <w:shd w:val="clear" w:color="auto" w:fill="FFFFFF"/>
-            <w:tcMar>
-              <w:top w:w="0" w:type="dxa"/>
-              <w:bottom w:w="0" w:type="dxa"/>
-              <w:left w:w="0" w:type="dxa"/>
-              <w:right w:w="0" w:type="dxa"/>
-            </w:tcMar>
-            <w:vAlign w:val="center"/>
-          </w:tcPr>
-          <w:p>
-            <w:pPr>
-              <w:keepNext/>
-              <w:jc w:val="left"/>
-              <w:spacing w:after="100" w:before="100" w:line="240"/>
-              <w:ind w:firstLine="0" w:left="100" w:right="100"/>
-            </w:pPr>
-            <w:r>
-              <w:rPr>
-                <w:rFonts w:ascii="DejaVu Sans" w:hAnsi="DejaVu Sans" w:eastAsia="DejaVu Sans" w:cs="DejaVu Sans"/>
-                <w:sz w:val="22"/>
-                <w:szCs w:val="22"/>
-                <w:color w:val="000000"/>
-              </w:rPr>
-              <w:t xml:space="preserve"> 0.21678</w:t>
+              <w:t xml:space="preserve">-0.6643 (4.5488)</w:t>
+            </w:r>
+          </w:p>
+        </w:tc>
+        <w:tc>
+          <w:tcPr>
+            <w:tcBorders/>
+            <w:shd w:val="clear" w:color="auto" w:fill="FFFFFF"/>
+            <w:tcMar>
+              <w:top w:w="0" w:type="dxa"/>
+              <w:bottom w:w="0" w:type="dxa"/>
+              <w:left w:w="0" w:type="dxa"/>
+              <w:right w:w="0" w:type="dxa"/>
+            </w:tcMar>
+            <w:vAlign w:val="center"/>
+          </w:tcPr>
+          <w:p>
+            <w:pPr>
+              <w:keepNext/>
+              <w:jc w:val="left"/>
+              <w:spacing w:after="100" w:before="100" w:line="240"/>
+              <w:ind w:firstLine="0" w:left="100" w:right="100"/>
+            </w:pPr>
+            <w:r>
+              <w:rPr>
+                <w:rFonts w:ascii="DejaVu Sans" w:hAnsi="DejaVu Sans" w:eastAsia="DejaVu Sans" w:cs="DejaVu Sans"/>
+                <w:sz w:val="22"/>
+                <w:szCs w:val="22"/>
+                <w:color w:val="000000"/>
+              </w:rPr>
+              <w:t xml:space="preserve">-0.7994 (3.9185)</w:t>
+            </w:r>
+          </w:p>
+        </w:tc>
+        <w:tc>
+          <w:tcPr>
+            <w:tcBorders/>
+            <w:shd w:val="clear" w:color="auto" w:fill="FFFFFF"/>
+            <w:tcMar>
+              <w:top w:w="0" w:type="dxa"/>
+              <w:bottom w:w="0" w:type="dxa"/>
+              <w:left w:w="0" w:type="dxa"/>
+              <w:right w:w="0" w:type="dxa"/>
+            </w:tcMar>
+            <w:vAlign w:val="center"/>
+          </w:tcPr>
+          <w:p>
+            <w:pPr>
+              <w:keepNext/>
+              <w:jc w:val="left"/>
+              <w:spacing w:after="100" w:before="100" w:line="240"/>
+              <w:ind w:firstLine="0" w:left="100" w:right="100"/>
+            </w:pPr>
+            <w:r>
+              <w:rPr>
+                <w:rFonts w:ascii="DejaVu Sans" w:hAnsi="DejaVu Sans" w:eastAsia="DejaVu Sans" w:cs="DejaVu Sans"/>
+                <w:sz w:val="22"/>
+                <w:szCs w:val="22"/>
+                <w:color w:val="000000"/>
+              </w:rPr>
+              <w:t xml:space="preserve">-0.5058 (5.2334)</w:t>
+            </w:r>
+          </w:p>
+        </w:tc>
+        <w:tc>
+          <w:tcPr>
+            <w:tcBorders/>
+            <w:shd w:val="clear" w:color="auto" w:fill="FFFFFF"/>
+            <w:tcMar>
+              <w:top w:w="0" w:type="dxa"/>
+              <w:bottom w:w="0" w:type="dxa"/>
+              <w:left w:w="0" w:type="dxa"/>
+              <w:right w:w="0" w:type="dxa"/>
+            </w:tcMar>
+            <w:vAlign w:val="center"/>
+          </w:tcPr>
+          <w:p>
+            <w:pPr>
+              <w:keepNext/>
+              <w:jc w:val="left"/>
+              <w:spacing w:after="100" w:before="100" w:line="240"/>
+              <w:ind w:firstLine="0" w:left="100" w:right="100"/>
+            </w:pPr>
+            <w:r>
+              <w:rPr>
+                <w:rFonts w:ascii="DejaVu Sans" w:hAnsi="DejaVu Sans" w:eastAsia="DejaVu Sans" w:cs="DejaVu Sans"/>
+                <w:sz w:val="22"/>
+                <w:szCs w:val="22"/>
+                <w:color w:val="000000"/>
+              </w:rPr>
+              <w:t xml:space="preserve"> 0.74940</w:t>
             </w:r>
           </w:p>
         </w:tc>
@@ -2496,7 +2496,7 @@
                 <w:szCs w:val="22"/>
                 <w:color w:val="000000"/>
               </w:rPr>
-              <w:t xml:space="preserve"> 0.24847</w:t>
+              <w:t xml:space="preserve"> 0.06353</w:t>
             </w:r>
           </w:p>
         </w:tc>
@@ -2622,97 +2622,97 @@
                 <w:szCs w:val="22"/>
                 <w:color w:val="000000"/>
               </w:rPr>
-              <w:t xml:space="preserve">-0.2803 [-3.1626, 3.0253]</w:t>
-            </w:r>
-          </w:p>
-        </w:tc>
-        <w:tc>
-          <w:tcPr>
-            <w:tcBorders/>
-            <w:shd w:val="clear" w:color="auto" w:fill="FFFFFF"/>
-            <w:tcMar>
-              <w:top w:w="0" w:type="dxa"/>
-              <w:bottom w:w="0" w:type="dxa"/>
-              <w:left w:w="0" w:type="dxa"/>
-              <w:right w:w="0" w:type="dxa"/>
-            </w:tcMar>
-            <w:vAlign w:val="center"/>
-          </w:tcPr>
-          <w:p>
-            <w:pPr>
-              <w:keepNext/>
-              <w:jc w:val="left"/>
-              <w:spacing w:after="100" w:before="100" w:line="240"/>
-              <w:ind w:firstLine="0" w:left="100" w:right="100"/>
-            </w:pPr>
-            <w:r>
-              <w:rPr>
-                <w:rFonts w:ascii="DejaVu Sans" w:hAnsi="DejaVu Sans" w:eastAsia="DejaVu Sans" w:cs="DejaVu Sans"/>
-                <w:sz w:val="22"/>
-                <w:szCs w:val="22"/>
-                <w:color w:val="000000"/>
-              </w:rPr>
-              <w:t xml:space="preserve">-0.9503 [-3.1882, 2.6305]</w:t>
-            </w:r>
-          </w:p>
-        </w:tc>
-        <w:tc>
-          <w:tcPr>
-            <w:tcBorders/>
-            <w:shd w:val="clear" w:color="auto" w:fill="FFFFFF"/>
-            <w:tcMar>
-              <w:top w:w="0" w:type="dxa"/>
-              <w:bottom w:w="0" w:type="dxa"/>
-              <w:left w:w="0" w:type="dxa"/>
-              <w:right w:w="0" w:type="dxa"/>
-            </w:tcMar>
-            <w:vAlign w:val="center"/>
-          </w:tcPr>
-          <w:p>
-            <w:pPr>
-              <w:keepNext/>
-              <w:jc w:val="left"/>
-              <w:spacing w:after="100" w:before="100" w:line="240"/>
-              <w:ind w:firstLine="0" w:left="100" w:right="100"/>
-            </w:pPr>
-            <w:r>
-              <w:rPr>
-                <w:rFonts w:ascii="DejaVu Sans" w:hAnsi="DejaVu Sans" w:eastAsia="DejaVu Sans" w:cs="DejaVu Sans"/>
-                <w:sz w:val="22"/>
-                <w:szCs w:val="22"/>
-                <w:color w:val="000000"/>
-              </w:rPr>
-              <w:t xml:space="preserve">1.0002 [-2.7222, 3.8466]</w:t>
-            </w:r>
-          </w:p>
-        </w:tc>
-        <w:tc>
-          <w:tcPr>
-            <w:tcBorders/>
-            <w:shd w:val="clear" w:color="auto" w:fill="FFFFFF"/>
-            <w:tcMar>
-              <w:top w:w="0" w:type="dxa"/>
-              <w:bottom w:w="0" w:type="dxa"/>
-              <w:left w:w="0" w:type="dxa"/>
-              <w:right w:w="0" w:type="dxa"/>
-            </w:tcMar>
-            <w:vAlign w:val="center"/>
-          </w:tcPr>
-          <w:p>
-            <w:pPr>
-              <w:keepNext/>
-              <w:jc w:val="left"/>
-              <w:spacing w:after="100" w:before="100" w:line="240"/>
-              <w:ind w:firstLine="0" w:left="100" w:right="100"/>
-            </w:pPr>
-            <w:r>
-              <w:rPr>
-                <w:rFonts w:ascii="DejaVu Sans" w:hAnsi="DejaVu Sans" w:eastAsia="DejaVu Sans" w:cs="DejaVu Sans"/>
-                <w:sz w:val="22"/>
-                <w:szCs w:val="22"/>
-                <w:color w:val="000000"/>
-              </w:rPr>
-              <w:t xml:space="preserve"> 0.28363</w:t>
+              <w:t xml:space="preserve">-0.7000 [-3.2495, 1.7772]</w:t>
+            </w:r>
+          </w:p>
+        </w:tc>
+        <w:tc>
+          <w:tcPr>
+            <w:tcBorders/>
+            <w:shd w:val="clear" w:color="auto" w:fill="FFFFFF"/>
+            <w:tcMar>
+              <w:top w:w="0" w:type="dxa"/>
+              <w:bottom w:w="0" w:type="dxa"/>
+              <w:left w:w="0" w:type="dxa"/>
+              <w:right w:w="0" w:type="dxa"/>
+            </w:tcMar>
+            <w:vAlign w:val="center"/>
+          </w:tcPr>
+          <w:p>
+            <w:pPr>
+              <w:keepNext/>
+              <w:jc w:val="left"/>
+              <w:spacing w:after="100" w:before="100" w:line="240"/>
+              <w:ind w:firstLine="0" w:left="100" w:right="100"/>
+            </w:pPr>
+            <w:r>
+              <w:rPr>
+                <w:rFonts w:ascii="DejaVu Sans" w:hAnsi="DejaVu Sans" w:eastAsia="DejaVu Sans" w:cs="DejaVu Sans"/>
+                <w:sz w:val="22"/>
+                <w:szCs w:val="22"/>
+                <w:color w:val="000000"/>
+              </w:rPr>
+              <w:t xml:space="preserve">-0.7310 [-3.3088, 1.5202]</w:t>
+            </w:r>
+          </w:p>
+        </w:tc>
+        <w:tc>
+          <w:tcPr>
+            <w:tcBorders/>
+            <w:shd w:val="clear" w:color="auto" w:fill="FFFFFF"/>
+            <w:tcMar>
+              <w:top w:w="0" w:type="dxa"/>
+              <w:bottom w:w="0" w:type="dxa"/>
+              <w:left w:w="0" w:type="dxa"/>
+              <w:right w:w="0" w:type="dxa"/>
+            </w:tcMar>
+            <w:vAlign w:val="center"/>
+          </w:tcPr>
+          <w:p>
+            <w:pPr>
+              <w:keepNext/>
+              <w:jc w:val="left"/>
+              <w:spacing w:after="100" w:before="100" w:line="240"/>
+              <w:ind w:firstLine="0" w:left="100" w:right="100"/>
+            </w:pPr>
+            <w:r>
+              <w:rPr>
+                <w:rFonts w:ascii="DejaVu Sans" w:hAnsi="DejaVu Sans" w:eastAsia="DejaVu Sans" w:cs="DejaVu Sans"/>
+                <w:sz w:val="22"/>
+                <w:szCs w:val="22"/>
+                <w:color w:val="000000"/>
+              </w:rPr>
+              <w:t xml:space="preserve">-0.4402 [-3.0656, 2.1625]</w:t>
+            </w:r>
+          </w:p>
+        </w:tc>
+        <w:tc>
+          <w:tcPr>
+            <w:tcBorders/>
+            <w:shd w:val="clear" w:color="auto" w:fill="FFFFFF"/>
+            <w:tcMar>
+              <w:top w:w="0" w:type="dxa"/>
+              <w:bottom w:w="0" w:type="dxa"/>
+              <w:left w:w="0" w:type="dxa"/>
+              <w:right w:w="0" w:type="dxa"/>
+            </w:tcMar>
+            <w:vAlign w:val="center"/>
+          </w:tcPr>
+          <w:p>
+            <w:pPr>
+              <w:keepNext/>
+              <w:jc w:val="left"/>
+              <w:spacing w:after="100" w:before="100" w:line="240"/>
+              <w:ind w:firstLine="0" w:left="100" w:right="100"/>
+            </w:pPr>
+            <w:r>
+              <w:rPr>
+                <w:rFonts w:ascii="DejaVu Sans" w:hAnsi="DejaVu Sans" w:eastAsia="DejaVu Sans" w:cs="DejaVu Sans"/>
+                <w:sz w:val="22"/>
+                <w:szCs w:val="22"/>
+                <w:color w:val="000000"/>
+              </w:rPr>
+              <w:t xml:space="preserve"> 0.53365</w:t>
             </w:r>
           </w:p>
         </w:tc>
@@ -2772,7 +2772,7 @@
                 <w:szCs w:val="22"/>
                 <w:color w:val="000000"/>
               </w:rPr>
-              <w:t xml:space="preserve"> 0.24847</w:t>
+              <w:t xml:space="preserve"> 0.06353</w:t>
             </w:r>
           </w:p>
         </w:tc>
@@ -2898,97 +2898,97 @@
                 <w:szCs w:val="22"/>
                 <w:color w:val="000000"/>
               </w:rPr>
-              <w:t xml:space="preserve">-0.2803 [-12.9485, 14.3484]</w:t>
-            </w:r>
-          </w:p>
-        </w:tc>
-        <w:tc>
-          <w:tcPr>
-            <w:tcBorders/>
-            <w:shd w:val="clear" w:color="auto" w:fill="FFFFFF"/>
-            <w:tcMar>
-              <w:top w:w="0" w:type="dxa"/>
-              <w:bottom w:w="0" w:type="dxa"/>
-              <w:left w:w="0" w:type="dxa"/>
-              <w:right w:w="0" w:type="dxa"/>
-            </w:tcMar>
-            <w:vAlign w:val="center"/>
-          </w:tcPr>
-          <w:p>
-            <w:pPr>
-              <w:keepNext/>
-              <w:jc w:val="left"/>
-              <w:spacing w:after="100" w:before="100" w:line="240"/>
-              <w:ind w:firstLine="0" w:left="100" w:right="100"/>
-            </w:pPr>
-            <w:r>
-              <w:rPr>
-                <w:rFonts w:ascii="DejaVu Sans" w:hAnsi="DejaVu Sans" w:eastAsia="DejaVu Sans" w:cs="DejaVu Sans"/>
-                <w:sz w:val="22"/>
-                <w:szCs w:val="22"/>
-                <w:color w:val="000000"/>
-              </w:rPr>
-              <w:t xml:space="preserve">-0.9503 [-12.9485, 13.6324]</w:t>
-            </w:r>
-          </w:p>
-        </w:tc>
-        <w:tc>
-          <w:tcPr>
-            <w:tcBorders/>
-            <w:shd w:val="clear" w:color="auto" w:fill="FFFFFF"/>
-            <w:tcMar>
-              <w:top w:w="0" w:type="dxa"/>
-              <w:bottom w:w="0" w:type="dxa"/>
-              <w:left w:w="0" w:type="dxa"/>
-              <w:right w:w="0" w:type="dxa"/>
-            </w:tcMar>
-            <w:vAlign w:val="center"/>
-          </w:tcPr>
-          <w:p>
-            <w:pPr>
-              <w:keepNext/>
-              <w:jc w:val="left"/>
-              <w:spacing w:after="100" w:before="100" w:line="240"/>
-              <w:ind w:firstLine="0" w:left="100" w:right="100"/>
-            </w:pPr>
-            <w:r>
-              <w:rPr>
-                <w:rFonts w:ascii="DejaVu Sans" w:hAnsi="DejaVu Sans" w:eastAsia="DejaVu Sans" w:cs="DejaVu Sans"/>
-                <w:sz w:val="22"/>
-                <w:szCs w:val="22"/>
-                <w:color w:val="000000"/>
-              </w:rPr>
-              <w:t xml:space="preserve">1.0002 [-9.9390, 14.3484]</w:t>
-            </w:r>
-          </w:p>
-        </w:tc>
-        <w:tc>
-          <w:tcPr>
-            <w:tcBorders/>
-            <w:shd w:val="clear" w:color="auto" w:fill="FFFFFF"/>
-            <w:tcMar>
-              <w:top w:w="0" w:type="dxa"/>
-              <w:bottom w:w="0" w:type="dxa"/>
-              <w:left w:w="0" w:type="dxa"/>
-              <w:right w:w="0" w:type="dxa"/>
-            </w:tcMar>
-            <w:vAlign w:val="center"/>
-          </w:tcPr>
-          <w:p>
-            <w:pPr>
-              <w:keepNext/>
-              <w:jc w:val="left"/>
-              <w:spacing w:after="100" w:before="100" w:line="240"/>
-              <w:ind w:firstLine="0" w:left="100" w:right="100"/>
-            </w:pPr>
-            <w:r>
-              <w:rPr>
-                <w:rFonts w:ascii="DejaVu Sans" w:hAnsi="DejaVu Sans" w:eastAsia="DejaVu Sans" w:cs="DejaVu Sans"/>
-                <w:sz w:val="22"/>
-                <w:szCs w:val="22"/>
-                <w:color w:val="000000"/>
-              </w:rPr>
-              <w:t xml:space="preserve"> 0.28363</w:t>
+              <w:t xml:space="preserve">-0.7000 [-16.2705, 11.4307]</w:t>
+            </w:r>
+          </w:p>
+        </w:tc>
+        <w:tc>
+          <w:tcPr>
+            <w:tcBorders/>
+            <w:shd w:val="clear" w:color="auto" w:fill="FFFFFF"/>
+            <w:tcMar>
+              <w:top w:w="0" w:type="dxa"/>
+              <w:bottom w:w="0" w:type="dxa"/>
+              <w:left w:w="0" w:type="dxa"/>
+              <w:right w:w="0" w:type="dxa"/>
+            </w:tcMar>
+            <w:vAlign w:val="center"/>
+          </w:tcPr>
+          <w:p>
+            <w:pPr>
+              <w:keepNext/>
+              <w:jc w:val="left"/>
+              <w:spacing w:after="100" w:before="100" w:line="240"/>
+              <w:ind w:firstLine="0" w:left="100" w:right="100"/>
+            </w:pPr>
+            <w:r>
+              <w:rPr>
+                <w:rFonts w:ascii="DejaVu Sans" w:hAnsi="DejaVu Sans" w:eastAsia="DejaVu Sans" w:cs="DejaVu Sans"/>
+                <w:sz w:val="22"/>
+                <w:szCs w:val="22"/>
+                <w:color w:val="000000"/>
+              </w:rPr>
+              <w:t xml:space="preserve">-0.7310 [-7.8807, 10.7229]</w:t>
+            </w:r>
+          </w:p>
+        </w:tc>
+        <w:tc>
+          <w:tcPr>
+            <w:tcBorders/>
+            <w:shd w:val="clear" w:color="auto" w:fill="FFFFFF"/>
+            <w:tcMar>
+              <w:top w:w="0" w:type="dxa"/>
+              <w:bottom w:w="0" w:type="dxa"/>
+              <w:left w:w="0" w:type="dxa"/>
+              <w:right w:w="0" w:type="dxa"/>
+            </w:tcMar>
+            <w:vAlign w:val="center"/>
+          </w:tcPr>
+          <w:p>
+            <w:pPr>
+              <w:keepNext/>
+              <w:jc w:val="left"/>
+              <w:spacing w:after="100" w:before="100" w:line="240"/>
+              <w:ind w:firstLine="0" w:left="100" w:right="100"/>
+            </w:pPr>
+            <w:r>
+              <w:rPr>
+                <w:rFonts w:ascii="DejaVu Sans" w:hAnsi="DejaVu Sans" w:eastAsia="DejaVu Sans" w:cs="DejaVu Sans"/>
+                <w:sz w:val="22"/>
+                <w:szCs w:val="22"/>
+                <w:color w:val="000000"/>
+              </w:rPr>
+              <w:t xml:space="preserve">-0.4402 [-16.2705, 11.4307]</w:t>
+            </w:r>
+          </w:p>
+        </w:tc>
+        <w:tc>
+          <w:tcPr>
+            <w:tcBorders/>
+            <w:shd w:val="clear" w:color="auto" w:fill="FFFFFF"/>
+            <w:tcMar>
+              <w:top w:w="0" w:type="dxa"/>
+              <w:bottom w:w="0" w:type="dxa"/>
+              <w:left w:w="0" w:type="dxa"/>
+              <w:right w:w="0" w:type="dxa"/>
+            </w:tcMar>
+            <w:vAlign w:val="center"/>
+          </w:tcPr>
+          <w:p>
+            <w:pPr>
+              <w:keepNext/>
+              <w:jc w:val="left"/>
+              <w:spacing w:after="100" w:before="100" w:line="240"/>
+              <w:ind w:firstLine="0" w:left="100" w:right="100"/>
+            </w:pPr>
+            <w:r>
+              <w:rPr>
+                <w:rFonts w:ascii="DejaVu Sans" w:hAnsi="DejaVu Sans" w:eastAsia="DejaVu Sans" w:cs="DejaVu Sans"/>
+                <w:sz w:val="22"/>
+                <w:szCs w:val="22"/>
+                <w:color w:val="000000"/>
+              </w:rPr>
+              <w:t xml:space="preserve"> 0.53365</w:t>
             </w:r>
           </w:p>
         </w:tc>
@@ -3048,7 +3048,7 @@
                 <w:szCs w:val="22"/>
                 <w:color w:val="000000"/>
               </w:rPr>
-              <w:t xml:space="preserve"> 0.24847</w:t>
+              <w:t xml:space="preserve"> 0.06353</w:t>
             </w:r>
           </w:p>
         </w:tc>
@@ -3174,97 +3174,97 @@
                 <w:szCs w:val="22"/>
                 <w:color w:val="000000"/>
               </w:rPr>
-              <w:t xml:space="preserve"> 50 (50.000) </w:t>
-            </w:r>
-          </w:p>
-        </w:tc>
-        <w:tc>
-          <w:tcPr>
-            <w:tcBorders/>
-            <w:shd w:val="clear" w:color="auto" w:fill="FFFFFF"/>
-            <w:tcMar>
-              <w:top w:w="0" w:type="dxa"/>
-              <w:bottom w:w="0" w:type="dxa"/>
-              <w:left w:w="0" w:type="dxa"/>
-              <w:right w:w="0" w:type="dxa"/>
-            </w:tcMar>
-            <w:vAlign w:val="center"/>
-          </w:tcPr>
-          <w:p>
-            <w:pPr>
-              <w:keepNext/>
-              <w:jc w:val="left"/>
-              <w:spacing w:after="100" w:before="100" w:line="240"/>
-              <w:ind w:firstLine="0" w:left="100" w:right="100"/>
-            </w:pPr>
-            <w:r>
-              <w:rPr>
-                <w:rFonts w:ascii="DejaVu Sans" w:hAnsi="DejaVu Sans" w:eastAsia="DejaVu Sans" w:cs="DejaVu Sans"/>
-                <w:sz w:val="22"/>
-                <w:szCs w:val="22"/>
-                <w:color w:val="000000"/>
-              </w:rPr>
-              <w:t xml:space="preserve">27 (55.102) </w:t>
-            </w:r>
-          </w:p>
-        </w:tc>
-        <w:tc>
-          <w:tcPr>
-            <w:tcBorders/>
-            <w:shd w:val="clear" w:color="auto" w:fill="FFFFFF"/>
-            <w:tcMar>
-              <w:top w:w="0" w:type="dxa"/>
-              <w:bottom w:w="0" w:type="dxa"/>
-              <w:left w:w="0" w:type="dxa"/>
-              <w:right w:w="0" w:type="dxa"/>
-            </w:tcMar>
-            <w:vAlign w:val="center"/>
-          </w:tcPr>
-          <w:p>
-            <w:pPr>
-              <w:keepNext/>
-              <w:jc w:val="left"/>
-              <w:spacing w:after="100" w:before="100" w:line="240"/>
-              <w:ind w:firstLine="0" w:left="100" w:right="100"/>
-            </w:pPr>
-            <w:r>
-              <w:rPr>
-                <w:rFonts w:ascii="DejaVu Sans" w:hAnsi="DejaVu Sans" w:eastAsia="DejaVu Sans" w:cs="DejaVu Sans"/>
-                <w:sz w:val="22"/>
-                <w:szCs w:val="22"/>
-                <w:color w:val="000000"/>
-              </w:rPr>
-              <w:t xml:space="preserve">23 (45.098) </w:t>
-            </w:r>
-          </w:p>
-        </w:tc>
-        <w:tc>
-          <w:tcPr>
-            <w:tcBorders/>
-            <w:shd w:val="clear" w:color="auto" w:fill="FFFFFF"/>
-            <w:tcMar>
-              <w:top w:w="0" w:type="dxa"/>
-              <w:bottom w:w="0" w:type="dxa"/>
-              <w:left w:w="0" w:type="dxa"/>
-              <w:right w:w="0" w:type="dxa"/>
-            </w:tcMar>
-            <w:vAlign w:val="center"/>
-          </w:tcPr>
-          <w:p>
-            <w:pPr>
-              <w:keepNext/>
-              <w:jc w:val="left"/>
-              <w:spacing w:after="100" w:before="100" w:line="240"/>
-              <w:ind w:firstLine="0" w:left="100" w:right="100"/>
-            </w:pPr>
-            <w:r>
-              <w:rPr>
-                <w:rFonts w:ascii="DejaVu Sans" w:hAnsi="DejaVu Sans" w:eastAsia="DejaVu Sans" w:cs="DejaVu Sans"/>
-                <w:sz w:val="22"/>
-                <w:szCs w:val="22"/>
-                <w:color w:val="000000"/>
-              </w:rPr>
-              <w:t xml:space="preserve"> 0.42362</w:t>
+              <w:t xml:space="preserve"> 60 (60.000) </w:t>
+            </w:r>
+          </w:p>
+        </w:tc>
+        <w:tc>
+          <w:tcPr>
+            <w:tcBorders/>
+            <w:shd w:val="clear" w:color="auto" w:fill="FFFFFF"/>
+            <w:tcMar>
+              <w:top w:w="0" w:type="dxa"/>
+              <w:bottom w:w="0" w:type="dxa"/>
+              <w:left w:w="0" w:type="dxa"/>
+              <w:right w:w="0" w:type="dxa"/>
+            </w:tcMar>
+            <w:vAlign w:val="center"/>
+          </w:tcPr>
+          <w:p>
+            <w:pPr>
+              <w:keepNext/>
+              <w:jc w:val="left"/>
+              <w:spacing w:after="100" w:before="100" w:line="240"/>
+              <w:ind w:firstLine="0" w:left="100" w:right="100"/>
+            </w:pPr>
+            <w:r>
+              <w:rPr>
+                <w:rFonts w:ascii="DejaVu Sans" w:hAnsi="DejaVu Sans" w:eastAsia="DejaVu Sans" w:cs="DejaVu Sans"/>
+                <w:sz w:val="22"/>
+                <w:szCs w:val="22"/>
+                <w:color w:val="000000"/>
+              </w:rPr>
+              <w:t xml:space="preserve">36 (66.667) </w:t>
+            </w:r>
+          </w:p>
+        </w:tc>
+        <w:tc>
+          <w:tcPr>
+            <w:tcBorders/>
+            <w:shd w:val="clear" w:color="auto" w:fill="FFFFFF"/>
+            <w:tcMar>
+              <w:top w:w="0" w:type="dxa"/>
+              <w:bottom w:w="0" w:type="dxa"/>
+              <w:left w:w="0" w:type="dxa"/>
+              <w:right w:w="0" w:type="dxa"/>
+            </w:tcMar>
+            <w:vAlign w:val="center"/>
+          </w:tcPr>
+          <w:p>
+            <w:pPr>
+              <w:keepNext/>
+              <w:jc w:val="left"/>
+              <w:spacing w:after="100" w:before="100" w:line="240"/>
+              <w:ind w:firstLine="0" w:left="100" w:right="100"/>
+            </w:pPr>
+            <w:r>
+              <w:rPr>
+                <w:rFonts w:ascii="DejaVu Sans" w:hAnsi="DejaVu Sans" w:eastAsia="DejaVu Sans" w:cs="DejaVu Sans"/>
+                <w:sz w:val="22"/>
+                <w:szCs w:val="22"/>
+                <w:color w:val="000000"/>
+              </w:rPr>
+              <w:t xml:space="preserve">24 (52.174) </w:t>
+            </w:r>
+          </w:p>
+        </w:tc>
+        <w:tc>
+          <w:tcPr>
+            <w:tcBorders/>
+            <w:shd w:val="clear" w:color="auto" w:fill="FFFFFF"/>
+            <w:tcMar>
+              <w:top w:w="0" w:type="dxa"/>
+              <w:bottom w:w="0" w:type="dxa"/>
+              <w:left w:w="0" w:type="dxa"/>
+              <w:right w:w="0" w:type="dxa"/>
+            </w:tcMar>
+            <w:vAlign w:val="center"/>
+          </w:tcPr>
+          <w:p>
+            <w:pPr>
+              <w:keepNext/>
+              <w:jc w:val="left"/>
+              <w:spacing w:after="100" w:before="100" w:line="240"/>
+              <w:ind w:firstLine="0" w:left="100" w:right="100"/>
+            </w:pPr>
+            <w:r>
+              <w:rPr>
+                <w:rFonts w:ascii="DejaVu Sans" w:hAnsi="DejaVu Sans" w:eastAsia="DejaVu Sans" w:cs="DejaVu Sans"/>
+                <w:sz w:val="22"/>
+                <w:szCs w:val="22"/>
+                <w:color w:val="000000"/>
+              </w:rPr>
+              <w:t xml:space="preserve"> 0.20421</w:t>
             </w:r>
           </w:p>
         </w:tc>
@@ -3324,7 +3324,7 @@
                 <w:szCs w:val="22"/>
                 <w:color w:val="000000"/>
               </w:rPr>
-              <w:t xml:space="preserve"> 0.20109</w:t>
+              <w:t xml:space="preserve"> 0.29841</w:t>
             </w:r>
           </w:p>
         </w:tc>
@@ -3456,7 +3456,7 @@
                 <w:szCs w:val="22"/>
                 <w:color w:val="000000"/>
               </w:rPr>
-              <w:t xml:space="preserve"> 50 (50.000) </w:t>
+              <w:t xml:space="preserve"> 40 (40.000) </w:t>
             </w:r>
           </w:p>
         </w:tc>
@@ -3488,7 +3488,7 @@
                 <w:szCs w:val="22"/>
                 <w:color w:val="000000"/>
               </w:rPr>
-              <w:t xml:space="preserve">22 (44.898) </w:t>
+              <w:t xml:space="preserve">18 (33.333) </w:t>
             </w:r>
           </w:p>
         </w:tc>
@@ -3520,7 +3520,7 @@
                 <w:szCs w:val="22"/>
                 <w:color w:val="000000"/>
               </w:rPr>
-              <w:t xml:space="preserve">28 (54.902) </w:t>
+              <w:t xml:space="preserve">22 (47.826) </w:t>
             </w:r>
           </w:p>
         </w:tc>

</xml_diff>